<commit_message>
Updated Figures D4 and D5 to be produced with R code; added Boisrame et al 2018 to literature cited.
</commit_message>
<xml_diff>
--- a/Manuscript/Sugarloaf MS Appendix revision 2.docx
+++ b/Manuscript/Sugarloaf MS Appendix revision 2.docx
@@ -1,6 +1,6 @@
 
 <file path=word/document.xml><?xml version="1.0" encoding="utf-8"?>
-<w:document xmlns:wpc="http://schemas.microsoft.com/office/word/2010/wordprocessingCanvas" xmlns:cx="http://schemas.microsoft.com/office/drawing/2014/chartex" xmlns:cx1="http://schemas.microsoft.com/office/drawing/2015/9/8/chartex" xmlns:mc="http://schemas.openxmlformats.org/markup-compatibility/2006" xmlns:o="urn:schemas-microsoft-com:office:office" xmlns:r="http://schemas.openxmlformats.org/officeDocument/2006/relationships" xmlns:m="http://schemas.openxmlformats.org/officeDocument/2006/math" xmlns:v="urn:schemas-microsoft-com:vml" xmlns:wp14="http://schemas.microsoft.com/office/word/2010/wordprocessingDrawing" xmlns:wp="http://schemas.openxmlformats.org/drawingml/2006/wordprocessingDrawing" xmlns:w10="urn:schemas-microsoft-com:office:word" xmlns:w="http://schemas.openxmlformats.org/wordprocessingml/2006/main" xmlns:w14="http://schemas.microsoft.com/office/word/2010/wordml" xmlns:w15="http://schemas.microsoft.com/office/word/2012/wordml" xmlns:w16se="http://schemas.microsoft.com/office/word/2015/wordml/symex" xmlns:wpg="http://schemas.microsoft.com/office/word/2010/wordprocessingGroup" xmlns:wpi="http://schemas.microsoft.com/office/word/2010/wordprocessingInk" xmlns:wne="http://schemas.microsoft.com/office/word/2006/wordml" xmlns:wps="http://schemas.microsoft.com/office/word/2010/wordprocessingShape" mc:Ignorable="w14 w15 w16se wp14">
+<w:document xmlns:wpc="http://schemas.microsoft.com/office/word/2010/wordprocessingCanvas" xmlns:cx="http://schemas.microsoft.com/office/drawing/2014/chartex" xmlns:cx1="http://schemas.microsoft.com/office/drawing/2015/9/8/chartex" xmlns:cx2="http://schemas.microsoft.com/office/drawing/2015/10/21/chartex" xmlns:cx3="http://schemas.microsoft.com/office/drawing/2016/5/9/chartex" xmlns:cx4="http://schemas.microsoft.com/office/drawing/2016/5/10/chartex" xmlns:cx5="http://schemas.microsoft.com/office/drawing/2016/5/11/chartex" xmlns:cx6="http://schemas.microsoft.com/office/drawing/2016/5/12/chartex" xmlns:cx7="http://schemas.microsoft.com/office/drawing/2016/5/13/chartex" xmlns:cx8="http://schemas.microsoft.com/office/drawing/2016/5/14/chartex" xmlns:mc="http://schemas.openxmlformats.org/markup-compatibility/2006" xmlns:aink="http://schemas.microsoft.com/office/drawing/2016/ink" xmlns:am3d="http://schemas.microsoft.com/office/drawing/2017/model3d" xmlns:o="urn:schemas-microsoft-com:office:office" xmlns:r="http://schemas.openxmlformats.org/officeDocument/2006/relationships" xmlns:m="http://schemas.openxmlformats.org/officeDocument/2006/math" xmlns:v="urn:schemas-microsoft-com:vml" xmlns:wp14="http://schemas.microsoft.com/office/word/2010/wordprocessingDrawing" xmlns:wp="http://schemas.openxmlformats.org/drawingml/2006/wordprocessingDrawing" xmlns:w10="urn:schemas-microsoft-com:office:word" xmlns:w="http://schemas.openxmlformats.org/wordprocessingml/2006/main" xmlns:w14="http://schemas.microsoft.com/office/word/2010/wordml" xmlns:w15="http://schemas.microsoft.com/office/word/2012/wordml" xmlns:w16cid="http://schemas.microsoft.com/office/word/2016/wordml/cid" xmlns:w16se="http://schemas.microsoft.com/office/word/2015/wordml/symex" xmlns:wpg="http://schemas.microsoft.com/office/word/2010/wordprocessingGroup" xmlns:wpi="http://schemas.microsoft.com/office/word/2010/wordprocessingInk" xmlns:wne="http://schemas.microsoft.com/office/word/2006/wordml" xmlns:wps="http://schemas.microsoft.com/office/word/2010/wordprocessingShape" mc:Ignorable="w14 w15 w16se w16cid wp14">
   <w:body>
     <w:p>
       <w:pPr>
@@ -64,8 +64,36 @@
           <w:i/>
           <w:color w:val="000000" w:themeColor="text1"/>
         </w:rPr>
-        <w:t>All fires from FRAP (2017) perimeter database that burned within SCB. Percent and area burned at high severity is based on the relative differenced normalized burn ratio (RdNBR) using the threshold from Miller and Thode</w:t>
-      </w:r>
+        <w:t>All fires from FRAP (2017) perimeter database that burned within SCB. Percent and area burned at high severity is based on the relative differenced normalized burn ratio (</w:t>
+      </w:r>
+      <w:proofErr w:type="spellStart"/>
+      <w:r>
+        <w:rPr>
+          <w:rFonts w:ascii="Times New Roman" w:hAnsi="Times New Roman" w:cs="Times New Roman"/>
+          <w:i/>
+          <w:color w:val="000000" w:themeColor="text1"/>
+        </w:rPr>
+        <w:t>RdNBR</w:t>
+      </w:r>
+      <w:proofErr w:type="spellEnd"/>
+      <w:r>
+        <w:rPr>
+          <w:rFonts w:ascii="Times New Roman" w:hAnsi="Times New Roman" w:cs="Times New Roman"/>
+          <w:i/>
+          <w:color w:val="000000" w:themeColor="text1"/>
+        </w:rPr>
+        <w:t xml:space="preserve">) using the threshold from Miller and </w:t>
+      </w:r>
+      <w:proofErr w:type="spellStart"/>
+      <w:r>
+        <w:rPr>
+          <w:rFonts w:ascii="Times New Roman" w:hAnsi="Times New Roman" w:cs="Times New Roman"/>
+          <w:i/>
+          <w:color w:val="000000" w:themeColor="text1"/>
+        </w:rPr>
+        <w:t>Thode</w:t>
+      </w:r>
+      <w:proofErr w:type="spellEnd"/>
       <w:r>
         <w:rPr>
           <w:rFonts w:ascii="Times New Roman" w:hAnsi="Times New Roman" w:cs="Times New Roman"/>
@@ -121,7 +149,43 @@
           <w:i/>
           <w:color w:val="000000" w:themeColor="text1"/>
         </w:rPr>
-        <w:t>. The satellite imagery used to compute RdNBR is only available from 1984 on. RdNBR assessments were not available for fires smaller than 20 ha.</w:t>
+        <w:t xml:space="preserve">. The satellite imagery used to compute </w:t>
+      </w:r>
+      <w:proofErr w:type="spellStart"/>
+      <w:r>
+        <w:rPr>
+          <w:rFonts w:ascii="Times New Roman" w:hAnsi="Times New Roman" w:cs="Times New Roman"/>
+          <w:i/>
+          <w:color w:val="000000" w:themeColor="text1"/>
+        </w:rPr>
+        <w:t>RdNBR</w:t>
+      </w:r>
+      <w:proofErr w:type="spellEnd"/>
+      <w:r>
+        <w:rPr>
+          <w:rFonts w:ascii="Times New Roman" w:hAnsi="Times New Roman" w:cs="Times New Roman"/>
+          <w:i/>
+          <w:color w:val="000000" w:themeColor="text1"/>
+        </w:rPr>
+        <w:t xml:space="preserve"> is only available from 1984 on. </w:t>
+      </w:r>
+      <w:proofErr w:type="spellStart"/>
+      <w:r>
+        <w:rPr>
+          <w:rFonts w:ascii="Times New Roman" w:hAnsi="Times New Roman" w:cs="Times New Roman"/>
+          <w:i/>
+          <w:color w:val="000000" w:themeColor="text1"/>
+        </w:rPr>
+        <w:t>RdNBR</w:t>
+      </w:r>
+      <w:proofErr w:type="spellEnd"/>
+      <w:r>
+        <w:rPr>
+          <w:rFonts w:ascii="Times New Roman" w:hAnsi="Times New Roman" w:cs="Times New Roman"/>
+          <w:i/>
+          <w:color w:val="000000" w:themeColor="text1"/>
+        </w:rPr>
+        <w:t xml:space="preserve"> assessments were not available for fires smaller than 20 ha.</w:t>
       </w:r>
     </w:p>
     <w:tbl>
@@ -323,7 +387,23 @@
                 <w:rFonts w:ascii="Times New Roman" w:hAnsi="Times New Roman" w:cs="Times New Roman"/>
                 <w:color w:val="000000" w:themeColor="text1"/>
               </w:rPr>
-              <w:t>Percent high-severity (%)</w:t>
+              <w:t xml:space="preserve">Percent </w:t>
+            </w:r>
+            <w:proofErr w:type="gramStart"/>
+            <w:r>
+              <w:rPr>
+                <w:rFonts w:ascii="Times New Roman" w:hAnsi="Times New Roman" w:cs="Times New Roman"/>
+                <w:color w:val="000000" w:themeColor="text1"/>
+              </w:rPr>
+              <w:t>high-severity</w:t>
+            </w:r>
+            <w:proofErr w:type="gramEnd"/>
+            <w:r>
+              <w:rPr>
+                <w:rFonts w:ascii="Times New Roman" w:hAnsi="Times New Roman" w:cs="Times New Roman"/>
+                <w:color w:val="000000" w:themeColor="text1"/>
+              </w:rPr>
+              <w:t xml:space="preserve"> (%)</w:t>
             </w:r>
           </w:p>
         </w:tc>
@@ -348,7 +428,23 @@
                 <w:rFonts w:ascii="Times New Roman" w:hAnsi="Times New Roman" w:cs="Times New Roman"/>
                 <w:color w:val="000000" w:themeColor="text1"/>
               </w:rPr>
-              <w:t>Area high-severity (ha)</w:t>
+              <w:t xml:space="preserve">Area </w:t>
+            </w:r>
+            <w:proofErr w:type="gramStart"/>
+            <w:r>
+              <w:rPr>
+                <w:rFonts w:ascii="Times New Roman" w:hAnsi="Times New Roman" w:cs="Times New Roman"/>
+                <w:color w:val="000000" w:themeColor="text1"/>
+              </w:rPr>
+              <w:t>high-severity</w:t>
+            </w:r>
+            <w:proofErr w:type="gramEnd"/>
+            <w:r>
+              <w:rPr>
+                <w:rFonts w:ascii="Times New Roman" w:hAnsi="Times New Roman" w:cs="Times New Roman"/>
+                <w:color w:val="000000" w:themeColor="text1"/>
+              </w:rPr>
+              <w:t xml:space="preserve"> (ha)</w:t>
             </w:r>
           </w:p>
         </w:tc>
@@ -3259,6 +3355,7 @@
                 <w:szCs w:val="24"/>
               </w:rPr>
             </w:pPr>
+            <w:proofErr w:type="spellStart"/>
             <w:r>
               <w:rPr>
                 <w:rFonts w:ascii="Times New Roman" w:hAnsi="Times New Roman" w:cs="Times New Roman"/>
@@ -3268,6 +3365,7 @@
               </w:rPr>
               <w:t>Sugarbaby</w:t>
             </w:r>
+            <w:proofErr w:type="spellEnd"/>
           </w:p>
         </w:tc>
         <w:tc>
@@ -5275,8 +5373,18 @@
           <w:i/>
           <w:color w:val="000000" w:themeColor="text1"/>
         </w:rPr>
-        <w:t xml:space="preserve"> from the Merced Watershed (which contains ICB) and South Fork Kings River Watershed (which contains SCB) illustrate drier conditions in the region including SCB. IRMA = irma.nps.gov/AQWebPortal</w:t>
-      </w:r>
+        <w:t xml:space="preserve"> from the Merced Watershed (which contains ICB) and South Fork Kings River Watershed (which contains SCB) illustrate drier conditions in the region including SCB. IRMA = irma.nps.gov/</w:t>
+      </w:r>
+      <w:proofErr w:type="spellStart"/>
+      <w:r>
+        <w:rPr>
+          <w:rFonts w:ascii="Times New Roman" w:hAnsi="Times New Roman" w:cs="Times New Roman"/>
+          <w:i/>
+          <w:color w:val="000000" w:themeColor="text1"/>
+        </w:rPr>
+        <w:t>AQWebPortal</w:t>
+      </w:r>
+      <w:proofErr w:type="spellEnd"/>
     </w:p>
     <w:tbl>
       <w:tblPr>
@@ -5644,8 +5752,16 @@
               <w:rPr>
                 <w:rFonts w:ascii="Times New Roman" w:hAnsi="Times New Roman" w:cs="Times New Roman"/>
               </w:rPr>
-              <w:t>0.55 m/yr</w:t>
-            </w:r>
+              <w:t>0.55 m/</w:t>
+            </w:r>
+            <w:proofErr w:type="spellStart"/>
+            <w:r>
+              <w:rPr>
+                <w:rFonts w:ascii="Times New Roman" w:hAnsi="Times New Roman" w:cs="Times New Roman"/>
+              </w:rPr>
+              <w:t>yr</w:t>
+            </w:r>
+            <w:proofErr w:type="spellEnd"/>
           </w:p>
         </w:tc>
       </w:tr>
@@ -5848,8 +5964,16 @@
               <w:rPr>
                 <w:rFonts w:ascii="Times New Roman" w:hAnsi="Times New Roman" w:cs="Times New Roman"/>
               </w:rPr>
-              <w:t>0.48 m/yr</w:t>
-            </w:r>
+              <w:t>0.48 m/</w:t>
+            </w:r>
+            <w:proofErr w:type="spellStart"/>
+            <w:r>
+              <w:rPr>
+                <w:rFonts w:ascii="Times New Roman" w:hAnsi="Times New Roman" w:cs="Times New Roman"/>
+              </w:rPr>
+              <w:t>yr</w:t>
+            </w:r>
+            <w:proofErr w:type="spellEnd"/>
           </w:p>
         </w:tc>
       </w:tr>
@@ -5885,12 +6009,21 @@
                 <w:color w:val="000000" w:themeColor="text1"/>
               </w:rPr>
             </w:pPr>
-            <w:r>
-              <w:rPr>
-                <w:rFonts w:ascii="Times New Roman" w:hAnsi="Times New Roman" w:cs="Times New Roman"/>
-                <w:color w:val="000000" w:themeColor="text1"/>
-              </w:rPr>
-              <w:t>Illilouette Creek at Ill. Falls Bridge</w:t>
+            <w:proofErr w:type="spellStart"/>
+            <w:r>
+              <w:rPr>
+                <w:rFonts w:ascii="Times New Roman" w:hAnsi="Times New Roman" w:cs="Times New Roman"/>
+                <w:color w:val="000000" w:themeColor="text1"/>
+              </w:rPr>
+              <w:t>Illilouette</w:t>
+            </w:r>
+            <w:proofErr w:type="spellEnd"/>
+            <w:r>
+              <w:rPr>
+                <w:rFonts w:ascii="Times New Roman" w:hAnsi="Times New Roman" w:cs="Times New Roman"/>
+                <w:color w:val="000000" w:themeColor="text1"/>
+              </w:rPr>
+              <w:t xml:space="preserve"> Creek at Ill. Falls Bridge</w:t>
             </w:r>
           </w:p>
         </w:tc>
@@ -6056,8 +6189,16 @@
               <w:rPr>
                 <w:rFonts w:ascii="Times New Roman" w:hAnsi="Times New Roman" w:cs="Times New Roman"/>
               </w:rPr>
-              <w:t>0.8 m/yr</w:t>
-            </w:r>
+              <w:t>0.8 m/</w:t>
+            </w:r>
+            <w:proofErr w:type="spellStart"/>
+            <w:r>
+              <w:rPr>
+                <w:rFonts w:ascii="Times New Roman" w:hAnsi="Times New Roman" w:cs="Times New Roman"/>
+              </w:rPr>
+              <w:t>yr</w:t>
+            </w:r>
+            <w:proofErr w:type="spellEnd"/>
           </w:p>
         </w:tc>
       </w:tr>
@@ -6093,12 +6234,37 @@
                 <w:color w:val="000000" w:themeColor="text1"/>
               </w:rPr>
             </w:pPr>
-            <w:r>
-              <w:rPr>
-                <w:rFonts w:ascii="Times New Roman" w:hAnsi="Times New Roman" w:cs="Times New Roman"/>
-                <w:color w:val="000000" w:themeColor="text1"/>
-              </w:rPr>
-              <w:t>Illilouette Creek at base of Illilouette Falls</w:t>
+            <w:proofErr w:type="spellStart"/>
+            <w:r>
+              <w:rPr>
+                <w:rFonts w:ascii="Times New Roman" w:hAnsi="Times New Roman" w:cs="Times New Roman"/>
+                <w:color w:val="000000" w:themeColor="text1"/>
+              </w:rPr>
+              <w:t>Illilouette</w:t>
+            </w:r>
+            <w:proofErr w:type="spellEnd"/>
+            <w:r>
+              <w:rPr>
+                <w:rFonts w:ascii="Times New Roman" w:hAnsi="Times New Roman" w:cs="Times New Roman"/>
+                <w:color w:val="000000" w:themeColor="text1"/>
+              </w:rPr>
+              <w:t xml:space="preserve"> Creek at base of </w:t>
+            </w:r>
+            <w:proofErr w:type="spellStart"/>
+            <w:r>
+              <w:rPr>
+                <w:rFonts w:ascii="Times New Roman" w:hAnsi="Times New Roman" w:cs="Times New Roman"/>
+                <w:color w:val="000000" w:themeColor="text1"/>
+              </w:rPr>
+              <w:t>Illilouette</w:t>
+            </w:r>
+            <w:proofErr w:type="spellEnd"/>
+            <w:r>
+              <w:rPr>
+                <w:rFonts w:ascii="Times New Roman" w:hAnsi="Times New Roman" w:cs="Times New Roman"/>
+                <w:color w:val="000000" w:themeColor="text1"/>
+              </w:rPr>
+              <w:t xml:space="preserve"> Falls</w:t>
             </w:r>
           </w:p>
         </w:tc>
@@ -6601,8 +6767,17 @@
                 <w:rFonts w:ascii="Times New Roman" w:hAnsi="Times New Roman" w:cs="Times New Roman"/>
                 <w:color w:val="000000" w:themeColor="text1"/>
               </w:rPr>
-              <w:t>0.66 m/yr</w:t>
-            </w:r>
+              <w:t>0.66 m/</w:t>
+            </w:r>
+            <w:proofErr w:type="spellStart"/>
+            <w:r>
+              <w:rPr>
+                <w:rFonts w:ascii="Times New Roman" w:hAnsi="Times New Roman" w:cs="Times New Roman"/>
+                <w:color w:val="000000" w:themeColor="text1"/>
+              </w:rPr>
+              <w:t>yr</w:t>
+            </w:r>
+            <w:proofErr w:type="spellEnd"/>
           </w:p>
         </w:tc>
       </w:tr>
@@ -6642,7 +6817,21 @@
               <w:rPr>
                 <w:rFonts w:ascii="Times New Roman" w:hAnsi="Times New Roman" w:cs="Times New Roman"/>
               </w:rPr>
-              <w:t>Merced River at Pohono Bridge nr Yosemite CA</w:t>
+              <w:t xml:space="preserve">Merced River at </w:t>
+            </w:r>
+            <w:proofErr w:type="spellStart"/>
+            <w:r>
+              <w:rPr>
+                <w:rFonts w:ascii="Times New Roman" w:hAnsi="Times New Roman" w:cs="Times New Roman"/>
+              </w:rPr>
+              <w:t>Pohono</w:t>
+            </w:r>
+            <w:proofErr w:type="spellEnd"/>
+            <w:r>
+              <w:rPr>
+                <w:rFonts w:ascii="Times New Roman" w:hAnsi="Times New Roman" w:cs="Times New Roman"/>
+              </w:rPr>
+              <w:t xml:space="preserve"> Bridge nr Yosemite CA</w:t>
             </w:r>
             <w:r>
               <w:rPr>
@@ -6776,8 +6965,17 @@
                 <w:rFonts w:ascii="Times New Roman" w:hAnsi="Times New Roman" w:cs="Times New Roman"/>
                 <w:color w:val="000000" w:themeColor="text1"/>
               </w:rPr>
-              <w:t>0.65 m/yr</w:t>
-            </w:r>
+              <w:t>0.65 m/</w:t>
+            </w:r>
+            <w:proofErr w:type="spellStart"/>
+            <w:r>
+              <w:rPr>
+                <w:rFonts w:ascii="Times New Roman" w:hAnsi="Times New Roman" w:cs="Times New Roman"/>
+                <w:color w:val="000000" w:themeColor="text1"/>
+              </w:rPr>
+              <w:t>yr</w:t>
+            </w:r>
+            <w:proofErr w:type="spellEnd"/>
           </w:p>
         </w:tc>
       </w:tr>
@@ -6852,7 +7050,23 @@
           <w:rFonts w:ascii="Times New Roman" w:hAnsi="Times New Roman" w:cs="Times New Roman"/>
           <w:color w:val="000000" w:themeColor="text1"/>
         </w:rPr>
-        <w:t>: Sugarloaf Creek Basin and Illilouette Creek Basin weather station sites</w:t>
+        <w:t xml:space="preserve">: Sugarloaf Creek Basin and </w:t>
+      </w:r>
+      <w:proofErr w:type="spellStart"/>
+      <w:r>
+        <w:rPr>
+          <w:rFonts w:ascii="Times New Roman" w:hAnsi="Times New Roman" w:cs="Times New Roman"/>
+          <w:color w:val="000000" w:themeColor="text1"/>
+        </w:rPr>
+        <w:t>Illilouette</w:t>
+      </w:r>
+      <w:proofErr w:type="spellEnd"/>
+      <w:r>
+        <w:rPr>
+          <w:rFonts w:ascii="Times New Roman" w:hAnsi="Times New Roman" w:cs="Times New Roman"/>
+          <w:color w:val="000000" w:themeColor="text1"/>
+        </w:rPr>
+        <w:t xml:space="preserve"> Creek Basin weather station sites</w:t>
       </w:r>
     </w:p>
     <w:p>
@@ -7032,8 +7246,18 @@
           <w:i/>
           <w:color w:val="000000" w:themeColor="text1"/>
         </w:rPr>
-        <w:t>Ceanothus cordulatus</w:t>
-      </w:r>
+        <w:t xml:space="preserve">Ceanothus </w:t>
+      </w:r>
+      <w:proofErr w:type="spellStart"/>
+      <w:r>
+        <w:rPr>
+          <w:rFonts w:ascii="Times New Roman" w:hAnsi="Times New Roman" w:cs="Times New Roman"/>
+          <w:i/>
+          <w:color w:val="000000" w:themeColor="text1"/>
+        </w:rPr>
+        <w:t>cordulatus</w:t>
+      </w:r>
+      <w:proofErr w:type="spellEnd"/>
       <w:r>
         <w:rPr>
           <w:rFonts w:ascii="Times New Roman" w:hAnsi="Times New Roman" w:cs="Times New Roman"/>
@@ -7154,7 +7378,23 @@
           <w:rFonts w:ascii="Times New Roman" w:hAnsi="Times New Roman" w:cs="Times New Roman"/>
           <w:color w:val="000000" w:themeColor="text1"/>
         </w:rPr>
-        <w:t>Three similar weather stations were installed in 2015 at ICB (station elevation 2100 m; Figure B2). The ICB wetland site contained less conifer regeneration than SCB, and was predominantly vegetated with tall grasses. The shrub site in ICB was comprised mostly of whitethorn ceanothus (</w:t>
+        <w:t xml:space="preserve">Three similar weather stations were installed in 2015 at ICB (station elevation 2100 m; Figure B2). The ICB wetland site contained less conifer regeneration than </w:t>
+      </w:r>
+      <w:proofErr w:type="gramStart"/>
+      <w:r>
+        <w:rPr>
+          <w:rFonts w:ascii="Times New Roman" w:hAnsi="Times New Roman" w:cs="Times New Roman"/>
+          <w:color w:val="000000" w:themeColor="text1"/>
+        </w:rPr>
+        <w:t>SCB, and</w:t>
+      </w:r>
+      <w:proofErr w:type="gramEnd"/>
+      <w:r>
+        <w:rPr>
+          <w:rFonts w:ascii="Times New Roman" w:hAnsi="Times New Roman" w:cs="Times New Roman"/>
+          <w:color w:val="000000" w:themeColor="text1"/>
+        </w:rPr>
+        <w:t xml:space="preserve"> was predominantly vegetated with tall grasses. The shrub site in ICB was comprised mostly of whitethorn ceanothus (</w:t>
       </w:r>
       <w:r>
         <w:rPr>
@@ -7162,14 +7402,40 @@
           <w:i/>
           <w:color w:val="000000" w:themeColor="text1"/>
         </w:rPr>
-        <w:t>Ceanothus cordulatus</w:t>
-      </w:r>
-      <w:r>
-        <w:rPr>
-          <w:rFonts w:ascii="Times New Roman" w:hAnsi="Times New Roman" w:cs="Times New Roman"/>
-          <w:color w:val="000000" w:themeColor="text1"/>
-        </w:rPr>
-        <w:t>) when weather stations were installed, but burned at high severity during the 2017 Empire Fire, resulting in bare soil with little live vegetation during the 2018 WY. The SCB shrub site by contrast contained a dense growth of young conifers with a mix of ceanothus and grass. The forest sites in the two basins were similar in terms of tree density, tree species.</w:t>
+        <w:t xml:space="preserve">Ceanothus </w:t>
+      </w:r>
+      <w:proofErr w:type="spellStart"/>
+      <w:r>
+        <w:rPr>
+          <w:rFonts w:ascii="Times New Roman" w:hAnsi="Times New Roman" w:cs="Times New Roman"/>
+          <w:i/>
+          <w:color w:val="000000" w:themeColor="text1"/>
+        </w:rPr>
+        <w:t>cordulatus</w:t>
+      </w:r>
+      <w:proofErr w:type="spellEnd"/>
+      <w:r>
+        <w:rPr>
+          <w:rFonts w:ascii="Times New Roman" w:hAnsi="Times New Roman" w:cs="Times New Roman"/>
+          <w:color w:val="000000" w:themeColor="text1"/>
+        </w:rPr>
+        <w:t xml:space="preserve">) when weather stations were </w:t>
+      </w:r>
+      <w:proofErr w:type="gramStart"/>
+      <w:r>
+        <w:rPr>
+          <w:rFonts w:ascii="Times New Roman" w:hAnsi="Times New Roman" w:cs="Times New Roman"/>
+          <w:color w:val="000000" w:themeColor="text1"/>
+        </w:rPr>
+        <w:t>installed, but</w:t>
+      </w:r>
+      <w:proofErr w:type="gramEnd"/>
+      <w:r>
+        <w:rPr>
+          <w:rFonts w:ascii="Times New Roman" w:hAnsi="Times New Roman" w:cs="Times New Roman"/>
+          <w:color w:val="000000" w:themeColor="text1"/>
+        </w:rPr>
+        <w:t xml:space="preserve"> burned at high severity during the 2017 Empire Fire, resulting in bare soil with little live vegetation during the 2018 WY. The SCB shrub site by contrast contained a dense growth of young conifers with a mix of ceanothus and grass. The forest sites in the two basins were similar in terms of tree density, tree species.</w:t>
       </w:r>
       <w:r>
         <w:rPr>
@@ -8411,7 +8677,7 @@
                     </a:ln>
                     <a:extLst>
                       <a:ext uri="{53640926-AAD7-44d8-BBD7-CCE9431645EC}">
-                        <a14:shadowObscured xmlns="" xmlns:o="urn:schemas-microsoft-com:office:office" xmlns:v="urn:schemas-microsoft-com:vml" xmlns:w10="urn:schemas-microsoft-com:office:word" xmlns:w="http://schemas.openxmlformats.org/wordprocessingml/2006/main" xmlns:a14="http://schemas.microsoft.com/office/drawing/2010/main" xmlns:mv="urn:schemas-microsoft-com:mac:vml" xmlns:mo="http://schemas.microsoft.com/office/mac/office/2008/main" xmlns:w16cid="http://schemas.microsoft.com/office/word/2016/wordml/cid" xmlns:am3d="http://schemas.microsoft.com/office/drawing/2017/model3d" xmlns:aink="http://schemas.microsoft.com/office/drawing/2016/ink" xmlns:cx8="http://schemas.microsoft.com/office/drawing/2016/5/14/chartex" xmlns:cx7="http://schemas.microsoft.com/office/drawing/2016/5/13/chartex" xmlns:cx6="http://schemas.microsoft.com/office/drawing/2016/5/12/chartex" xmlns:cx5="http://schemas.microsoft.com/office/drawing/2016/5/11/chartex" xmlns:cx4="http://schemas.microsoft.com/office/drawing/2016/5/10/chartex" xmlns:cx3="http://schemas.microsoft.com/office/drawing/2016/5/9/chartex" xmlns:cx2="http://schemas.microsoft.com/office/drawing/2015/10/21/chartex"/>
+                        <a14:shadowObscured xmlns:mo="http://schemas.microsoft.com/office/mac/office/2008/main" xmlns:mv="urn:schemas-microsoft-com:mac:vml" xmlns:a14="http://schemas.microsoft.com/office/drawing/2010/main" xmlns:w="http://schemas.openxmlformats.org/wordprocessingml/2006/main" xmlns:w10="urn:schemas-microsoft-com:office:word" xmlns:v="urn:schemas-microsoft-com:vml" xmlns:o="urn:schemas-microsoft-com:office:office" xmlns=""/>
                       </a:ext>
                     </a:extLst>
                   </pic:spPr>
@@ -8461,7 +8727,27 @@
           <w:sz w:val="22"/>
           <w:szCs w:val="22"/>
         </w:rPr>
-        <w:t xml:space="preserve">Figure B2: Images of weather stations in Illilouette Creek Basin. These sites are dominated by wetland vegetation (A; “wetland”), shrubs and conifer recruitment (B; “shrub”), and a mature conifer canopy (C; “forest”). </w:t>
+        <w:t xml:space="preserve">Figure B2: Images of weather stations in </w:t>
+      </w:r>
+      <w:proofErr w:type="spellStart"/>
+      <w:r>
+        <w:rPr>
+          <w:rFonts w:ascii="Times New Roman" w:hAnsi="Times New Roman" w:cs="Times New Roman"/>
+          <w:color w:val="000000" w:themeColor="text1"/>
+          <w:sz w:val="22"/>
+          <w:szCs w:val="22"/>
+        </w:rPr>
+        <w:t>Illilouette</w:t>
+      </w:r>
+      <w:proofErr w:type="spellEnd"/>
+      <w:r>
+        <w:rPr>
+          <w:rFonts w:ascii="Times New Roman" w:hAnsi="Times New Roman" w:cs="Times New Roman"/>
+          <w:color w:val="000000" w:themeColor="text1"/>
+          <w:sz w:val="22"/>
+          <w:szCs w:val="22"/>
+        </w:rPr>
+        <w:t xml:space="preserve"> Creek Basin. These sites are dominated by wetland vegetation (A; “wetland”), shrubs and conifer recruitment (B; “shrub”), and a mature conifer canopy (C; “forest”). </w:t>
       </w:r>
     </w:p>
     <w:p>
@@ -8840,7 +9126,23 @@
           <w:rFonts w:ascii="Times New Roman" w:hAnsi="Times New Roman" w:cs="Times New Roman"/>
           <w:color w:val="000000" w:themeColor="text1"/>
         </w:rPr>
-        <w:t xml:space="preserve"> to the average of a spatially-distributed grid </w:t>
+        <w:t xml:space="preserve"> to the average of a </w:t>
+      </w:r>
+      <w:proofErr w:type="gramStart"/>
+      <w:r>
+        <w:rPr>
+          <w:rFonts w:ascii="Times New Roman" w:hAnsi="Times New Roman" w:cs="Times New Roman"/>
+          <w:color w:val="000000" w:themeColor="text1"/>
+        </w:rPr>
+        <w:t>spatially-distributed</w:t>
+      </w:r>
+      <w:proofErr w:type="gramEnd"/>
+      <w:r>
+        <w:rPr>
+          <w:rFonts w:ascii="Times New Roman" w:hAnsi="Times New Roman" w:cs="Times New Roman"/>
+          <w:color w:val="000000" w:themeColor="text1"/>
+        </w:rPr>
+        <w:t xml:space="preserve"> grid </w:t>
       </w:r>
       <w:r>
         <w:rPr>
@@ -8987,7 +9289,15 @@
           <w:rFonts w:ascii="Times New Roman" w:hAnsi="Times New Roman" w:cs="Times New Roman"/>
           <w:color w:val="000000" w:themeColor="text1"/>
         </w:rPr>
-        <w:t>weather station site</w:t>
+        <w:t xml:space="preserve">weather station </w:t>
+      </w:r>
+      <w:proofErr w:type="gramStart"/>
+      <w:r>
+        <w:rPr>
+          <w:rFonts w:ascii="Times New Roman" w:hAnsi="Times New Roman" w:cs="Times New Roman"/>
+          <w:color w:val="000000" w:themeColor="text1"/>
+        </w:rPr>
+        <w:t>site</w:t>
       </w:r>
       <w:r>
         <w:rPr>
@@ -9001,7 +9311,15 @@
           <w:rFonts w:ascii="Times New Roman" w:hAnsi="Times New Roman" w:cs="Times New Roman"/>
           <w:color w:val="000000" w:themeColor="text1"/>
         </w:rPr>
-        <w:t xml:space="preserve"> and </w:t>
+        <w:t xml:space="preserve"> and</w:t>
+      </w:r>
+      <w:proofErr w:type="gramEnd"/>
+      <w:r>
+        <w:rPr>
+          <w:rFonts w:ascii="Times New Roman" w:hAnsi="Times New Roman" w:cs="Times New Roman"/>
+          <w:color w:val="000000" w:themeColor="text1"/>
+        </w:rPr>
+        <w:t xml:space="preserve"> </w:t>
       </w:r>
       <w:r>
         <w:rPr>
@@ -9074,12 +9392,21 @@
         </w:rPr>
         <w:t xml:space="preserve"> the </w:t>
       </w:r>
-      <w:r>
-        <w:rPr>
-          <w:rFonts w:ascii="Times New Roman" w:hAnsi="Times New Roman" w:cs="Times New Roman"/>
-          <w:color w:val="000000" w:themeColor="text1"/>
-        </w:rPr>
-        <w:t xml:space="preserve">spatially-distributed </w:t>
+      <w:proofErr w:type="gramStart"/>
+      <w:r>
+        <w:rPr>
+          <w:rFonts w:ascii="Times New Roman" w:hAnsi="Times New Roman" w:cs="Times New Roman"/>
+          <w:color w:val="000000" w:themeColor="text1"/>
+        </w:rPr>
+        <w:t>spatially-distributed</w:t>
+      </w:r>
+      <w:proofErr w:type="gramEnd"/>
+      <w:r>
+        <w:rPr>
+          <w:rFonts w:ascii="Times New Roman" w:hAnsi="Times New Roman" w:cs="Times New Roman"/>
+          <w:color w:val="000000" w:themeColor="text1"/>
+        </w:rPr>
+        <w:t xml:space="preserve"> </w:t>
       </w:r>
       <w:r>
         <w:rPr>
@@ -9236,7 +9563,23 @@
           <w:rFonts w:ascii="Times New Roman" w:hAnsi="Times New Roman" w:cs="Times New Roman"/>
           <w:color w:val="000000" w:themeColor="text1"/>
         </w:rPr>
-        <w:t xml:space="preserve"> differences between the</w:t>
+        <w:t xml:space="preserve"> </w:t>
+      </w:r>
+      <w:proofErr w:type="gramStart"/>
+      <w:r>
+        <w:rPr>
+          <w:rFonts w:ascii="Times New Roman" w:hAnsi="Times New Roman" w:cs="Times New Roman"/>
+          <w:color w:val="000000" w:themeColor="text1"/>
+        </w:rPr>
+        <w:t>differences</w:t>
+      </w:r>
+      <w:proofErr w:type="gramEnd"/>
+      <w:r>
+        <w:rPr>
+          <w:rFonts w:ascii="Times New Roman" w:hAnsi="Times New Roman" w:cs="Times New Roman"/>
+          <w:color w:val="000000" w:themeColor="text1"/>
+        </w:rPr>
+        <w:t xml:space="preserve"> between the</w:t>
       </w:r>
       <w:r>
         <w:rPr>
@@ -12038,7 +12381,7 @@
                     </a:ln>
                     <a:extLst>
                       <a:ext uri="{53640926-AAD7-44d8-BBD7-CCE9431645EC}">
-                        <a14:shadowObscured xmlns="" xmlns:o="urn:schemas-microsoft-com:office:office" xmlns:v="urn:schemas-microsoft-com:vml" xmlns:w10="urn:schemas-microsoft-com:office:word" xmlns:w="http://schemas.openxmlformats.org/wordprocessingml/2006/main" xmlns:a14="http://schemas.microsoft.com/office/drawing/2010/main" xmlns:mv="urn:schemas-microsoft-com:mac:vml" xmlns:mo="http://schemas.microsoft.com/office/mac/office/2008/main" xmlns:w16cid="http://schemas.microsoft.com/office/word/2016/wordml/cid" xmlns:am3d="http://schemas.microsoft.com/office/drawing/2017/model3d" xmlns:aink="http://schemas.microsoft.com/office/drawing/2016/ink" xmlns:cx8="http://schemas.microsoft.com/office/drawing/2016/5/14/chartex" xmlns:cx7="http://schemas.microsoft.com/office/drawing/2016/5/13/chartex" xmlns:cx6="http://schemas.microsoft.com/office/drawing/2016/5/12/chartex" xmlns:cx5="http://schemas.microsoft.com/office/drawing/2016/5/11/chartex" xmlns:cx4="http://schemas.microsoft.com/office/drawing/2016/5/10/chartex" xmlns:cx3="http://schemas.microsoft.com/office/drawing/2016/5/9/chartex" xmlns:cx2="http://schemas.microsoft.com/office/drawing/2015/10/21/chartex"/>
+                        <a14:shadowObscured xmlns:mo="http://schemas.microsoft.com/office/mac/office/2008/main" xmlns:mv="urn:schemas-microsoft-com:mac:vml" xmlns:a14="http://schemas.microsoft.com/office/drawing/2010/main" xmlns:w="http://schemas.openxmlformats.org/wordprocessingml/2006/main" xmlns:w10="urn:schemas-microsoft-com:office:word" xmlns:v="urn:schemas-microsoft-com:vml" xmlns:o="urn:schemas-microsoft-com:office:office" xmlns=""/>
                       </a:ext>
                     </a:extLst>
                   </pic:spPr>
@@ -12097,7 +12440,27 @@
           <w:sz w:val="22"/>
           <w:szCs w:val="22"/>
         </w:rPr>
-        <w:t>: Snow depth (in mm) for Sugarloaf Creek Basin (top) and Illilouette Creek Basin (bottom) as measured from images taken four times each day at wetland, shrub, and forest weather station sites. Additionally, error bars (squares indicating mean, and bars indicating standard deviation) are shown for manually measured snow depths in ICB.</w:t>
+        <w:t xml:space="preserve">: Snow depth (in mm) for Sugarloaf Creek Basin (top) and </w:t>
+      </w:r>
+      <w:proofErr w:type="spellStart"/>
+      <w:r>
+        <w:rPr>
+          <w:rFonts w:ascii="Times New Roman" w:hAnsi="Times New Roman" w:cs="Times New Roman"/>
+          <w:color w:val="000000" w:themeColor="text1"/>
+          <w:sz w:val="22"/>
+          <w:szCs w:val="22"/>
+        </w:rPr>
+        <w:t>Illilouette</w:t>
+      </w:r>
+      <w:proofErr w:type="spellEnd"/>
+      <w:r>
+        <w:rPr>
+          <w:rFonts w:ascii="Times New Roman" w:hAnsi="Times New Roman" w:cs="Times New Roman"/>
+          <w:color w:val="000000" w:themeColor="text1"/>
+          <w:sz w:val="22"/>
+          <w:szCs w:val="22"/>
+        </w:rPr>
+        <w:t xml:space="preserve"> Creek Basin (bottom) as measured from images taken four times each day at wetland, shrub, and forest weather station sites. Additionally, error bars (squares indicating mean, and bars indicating standard deviation) are shown for manually measured snow depths in ICB.</w:t>
       </w:r>
       <w:r>
         <w:rPr>
@@ -12196,7 +12559,21 @@
         <w:rPr>
           <w:rFonts w:ascii="Times New Roman" w:hAnsi="Times New Roman" w:cs="Times New Roman"/>
         </w:rPr>
-        <w:t xml:space="preserve">To assess vegetation transitions within SCB, we used our classified images from 1973 and 2014 to calculate the number of pixels that underwent each possible transition among those four categories (including pixels that remained the same). Our null expectation of vegetation change was that a transition between two vegetation types was equally likely in each direction, with this transition probability estimated by summing the number of pixels in each direction of change between a given pair of vegetation types, and dividing by two. We then compared the distribution of pixels in each of the resulting sixteen potential vegetation transition classes against an expected distribution (holding the number of unchanged pixels constant) using a chi-squared test. We determined the residual proportion of expected change, compared to the null expectation, as a percentage (increase or decrease) from the null expectation for a given transition class. </w:t>
+        <w:t xml:space="preserve">To assess vegetation transitions within SCB, we used our classified images from 1973 and 2014 to calculate the number of pixels that underwent each possible transition among those four categories (including pixels that remained the same). Our null expectation of vegetation change was that a transition between two vegetation types was equally likely in each direction, with this transition probability estimated by summing the number of pixels in each direction of change between a given pair of vegetation </w:t>
+      </w:r>
+      <w:proofErr w:type="gramStart"/>
+      <w:r>
+        <w:rPr>
+          <w:rFonts w:ascii="Times New Roman" w:hAnsi="Times New Roman" w:cs="Times New Roman"/>
+        </w:rPr>
+        <w:t>types, and</w:t>
+      </w:r>
+      <w:proofErr w:type="gramEnd"/>
+      <w:r>
+        <w:rPr>
+          <w:rFonts w:ascii="Times New Roman" w:hAnsi="Times New Roman" w:cs="Times New Roman"/>
+        </w:rPr>
+        <w:t xml:space="preserve"> dividing by two. We then compared the distribution of pixels in each of the resulting sixteen potential vegetation transition classes against an expected distribution (holding the number of unchanged pixels constant) using a chi-squared test. We determined the residual proportion of expected change, compared to the null expectation, as a percentage (increase or decrease) from the null expectation for a given transition class. </w:t>
       </w:r>
     </w:p>
     <w:p>
@@ -12300,11 +12677,19 @@
         </w:rPr>
         <w:t xml:space="preserve">exclusion and </w:t>
       </w:r>
-      <w:r>
-        <w:rPr>
-          <w:rFonts w:ascii="Times New Roman" w:hAnsi="Times New Roman" w:cs="Times New Roman"/>
-        </w:rPr>
-        <w:t xml:space="preserve">suppression, and represents vegetation before the first fire in the managed wildfire era. The vegetation maps divided land cover into four vegetation classes: forest, shrub, sparse meadow, and dense meadow. For SCB, areas south of the southernmost extent of historical fires were removed from the landscape change analysis, since this area consisted mostly of isolated patches of vegetation surrounded by rock and caused misleading values (this was not necessary for ICB, </w:t>
+      <w:proofErr w:type="gramStart"/>
+      <w:r>
+        <w:rPr>
+          <w:rFonts w:ascii="Times New Roman" w:hAnsi="Times New Roman" w:cs="Times New Roman"/>
+        </w:rPr>
+        <w:t>suppression, and</w:t>
+      </w:r>
+      <w:proofErr w:type="gramEnd"/>
+      <w:r>
+        <w:rPr>
+          <w:rFonts w:ascii="Times New Roman" w:hAnsi="Times New Roman" w:cs="Times New Roman"/>
+        </w:rPr>
+        <w:t xml:space="preserve"> represents vegetation before the first fire in the managed wildfire era. The vegetation maps divided land cover into four vegetation classes: forest, shrub, sparse meadow, and dense meadow. For SCB, areas south of the southernmost extent of historical fires were removed from the landscape change analysis, since this area consisted mostly of isolated patches of vegetation surrounded by rock and caused misleading values (this was not necessary for ICB, </w:t>
       </w:r>
       <w:r>
         <w:rPr>
@@ -12837,11 +13222,19 @@
         </w:rPr>
         <w:t>C1</w:t>
       </w:r>
-      <w:r>
-        <w:rPr>
-          <w:rFonts w:ascii="Times New Roman" w:hAnsi="Times New Roman" w:cs="Times New Roman"/>
-        </w:rPr>
-        <w:t>c,d). Dense meadow area is limited in this watershed and saw limited expansion or contraction in absolute terms (Figure C1).</w:t>
+      <w:proofErr w:type="gramStart"/>
+      <w:r>
+        <w:rPr>
+          <w:rFonts w:ascii="Times New Roman" w:hAnsi="Times New Roman" w:cs="Times New Roman"/>
+        </w:rPr>
+        <w:t>c,d</w:t>
+      </w:r>
+      <w:proofErr w:type="gramEnd"/>
+      <w:r>
+        <w:rPr>
+          <w:rFonts w:ascii="Times New Roman" w:hAnsi="Times New Roman" w:cs="Times New Roman"/>
+        </w:rPr>
+        <w:t>). Dense meadow area is limited in this watershed and saw limited expansion or contraction in absolute terms (Figure C1).</w:t>
       </w:r>
     </w:p>
     <w:p>
@@ -12999,7 +13392,23 @@
           <w:rFonts w:ascii="Times New Roman" w:hAnsi="Times New Roman" w:cs="Times New Roman"/>
           <w:color w:val="000000" w:themeColor="text1"/>
         </w:rPr>
-        <w:t xml:space="preserve">Sugarloaf Creek Basin (SCB) showed a much smaller degree of landscape change than Illilouette Creek Basin (ICB). Diversity indices increased over time for both watersheds, but the change was negligible for SCB, </w:t>
+        <w:t xml:space="preserve">Sugarloaf Creek Basin (SCB) showed a much smaller degree of landscape change than </w:t>
+      </w:r>
+      <w:proofErr w:type="spellStart"/>
+      <w:r>
+        <w:rPr>
+          <w:rFonts w:ascii="Times New Roman" w:hAnsi="Times New Roman" w:cs="Times New Roman"/>
+          <w:color w:val="000000" w:themeColor="text1"/>
+        </w:rPr>
+        <w:t>Illilouette</w:t>
+      </w:r>
+      <w:proofErr w:type="spellEnd"/>
+      <w:r>
+        <w:rPr>
+          <w:rFonts w:ascii="Times New Roman" w:hAnsi="Times New Roman" w:cs="Times New Roman"/>
+          <w:color w:val="000000" w:themeColor="text1"/>
+        </w:rPr>
+        <w:t xml:space="preserve"> Creek Basin (ICB). Diversity indices increased over time for both watersheds, but the change was negligible for SCB, </w:t>
       </w:r>
       <w:r>
         <w:rPr>
@@ -13580,7 +13989,47 @@
           <w:sz w:val="22"/>
           <w:szCs w:val="22"/>
         </w:rPr>
-        <w:t>. Mean (A,C) and standard deviation (B,D) of patch size for each vegetation class for both ICB (dashed lines) and SCB (dotted lines). Conifer is shown separately (A,B) from the other vegetation classes due to large differences in scale.</w:t>
+        <w:t>. Mean (</w:t>
+      </w:r>
+      <w:proofErr w:type="gramStart"/>
+      <w:r>
+        <w:rPr>
+          <w:rFonts w:ascii="Times New Roman" w:hAnsi="Times New Roman" w:cs="Times New Roman"/>
+          <w:i/>
+          <w:sz w:val="22"/>
+          <w:szCs w:val="22"/>
+        </w:rPr>
+        <w:t>A,C</w:t>
+      </w:r>
+      <w:proofErr w:type="gramEnd"/>
+      <w:r>
+        <w:rPr>
+          <w:rFonts w:ascii="Times New Roman" w:hAnsi="Times New Roman" w:cs="Times New Roman"/>
+          <w:i/>
+          <w:sz w:val="22"/>
+          <w:szCs w:val="22"/>
+        </w:rPr>
+        <w:t>) and standard deviation (B,D) of patch size for each vegetation class for both ICB (dashed lines) and SCB (dotted lines). Conifer is shown separately (</w:t>
+      </w:r>
+      <w:proofErr w:type="gramStart"/>
+      <w:r>
+        <w:rPr>
+          <w:rFonts w:ascii="Times New Roman" w:hAnsi="Times New Roman" w:cs="Times New Roman"/>
+          <w:i/>
+          <w:sz w:val="22"/>
+          <w:szCs w:val="22"/>
+        </w:rPr>
+        <w:t>A,B</w:t>
+      </w:r>
+      <w:proofErr w:type="gramEnd"/>
+      <w:r>
+        <w:rPr>
+          <w:rFonts w:ascii="Times New Roman" w:hAnsi="Times New Roman" w:cs="Times New Roman"/>
+          <w:i/>
+          <w:sz w:val="22"/>
+          <w:szCs w:val="22"/>
+        </w:rPr>
+        <w:t>) from the other vegetation classes due to large differences in scale.</w:t>
       </w:r>
     </w:p>
     <w:p>
@@ -13755,7 +14204,27 @@
           <w:sz w:val="22"/>
           <w:szCs w:val="22"/>
         </w:rPr>
-        <w:t>. Mean area-weighted fractal dimension of patches for each vegetation class for both ICB and SCB. 1997 is omitted due to small  differences in mapping protocol affecting patch fractal dimension.</w:t>
+        <w:t xml:space="preserve">. Mean area-weighted fractal dimension of patches for each vegetation class for both ICB and SCB. 1997 is omitted due to </w:t>
+      </w:r>
+      <w:proofErr w:type="gramStart"/>
+      <w:r>
+        <w:rPr>
+          <w:rFonts w:ascii="Times New Roman" w:hAnsi="Times New Roman" w:cs="Times New Roman"/>
+          <w:i/>
+          <w:sz w:val="22"/>
+          <w:szCs w:val="22"/>
+        </w:rPr>
+        <w:t>small  differences</w:t>
+      </w:r>
+      <w:proofErr w:type="gramEnd"/>
+      <w:r>
+        <w:rPr>
+          <w:rFonts w:ascii="Times New Roman" w:hAnsi="Times New Roman" w:cs="Times New Roman"/>
+          <w:i/>
+          <w:sz w:val="22"/>
+          <w:szCs w:val="22"/>
+        </w:rPr>
+        <w:t xml:space="preserve"> in mapping protocol affecting patch fractal dimension.</w:t>
       </w:r>
     </w:p>
     <w:p>
@@ -13880,7 +14349,7 @@
                     </a:ln>
                     <a:extLst>
                       <a:ext uri="{53640926-AAD7-44d8-BBD7-CCE9431645EC}">
-                        <a14:shadowObscured xmlns="" xmlns:o="urn:schemas-microsoft-com:office:office" xmlns:v="urn:schemas-microsoft-com:vml" xmlns:w10="urn:schemas-microsoft-com:office:word" xmlns:w="http://schemas.openxmlformats.org/wordprocessingml/2006/main" xmlns:a14="http://schemas.microsoft.com/office/drawing/2010/main" xmlns:mv="urn:schemas-microsoft-com:mac:vml" xmlns:mo="http://schemas.microsoft.com/office/mac/office/2008/main" xmlns:w16cid="http://schemas.microsoft.com/office/word/2016/wordml/cid" xmlns:am3d="http://schemas.microsoft.com/office/drawing/2017/model3d" xmlns:aink="http://schemas.microsoft.com/office/drawing/2016/ink" xmlns:cx8="http://schemas.microsoft.com/office/drawing/2016/5/14/chartex" xmlns:cx7="http://schemas.microsoft.com/office/drawing/2016/5/13/chartex" xmlns:cx6="http://schemas.microsoft.com/office/drawing/2016/5/12/chartex" xmlns:cx5="http://schemas.microsoft.com/office/drawing/2016/5/11/chartex" xmlns:cx4="http://schemas.microsoft.com/office/drawing/2016/5/10/chartex" xmlns:cx3="http://schemas.microsoft.com/office/drawing/2016/5/9/chartex" xmlns:cx2="http://schemas.microsoft.com/office/drawing/2015/10/21/chartex"/>
+                        <a14:shadowObscured xmlns:mo="http://schemas.microsoft.com/office/mac/office/2008/main" xmlns:mv="urn:schemas-microsoft-com:mac:vml" xmlns:a14="http://schemas.microsoft.com/office/drawing/2010/main" xmlns:w="http://schemas.openxmlformats.org/wordprocessingml/2006/main" xmlns:w10="urn:schemas-microsoft-com:office:word" xmlns:v="urn:schemas-microsoft-com:vml" xmlns:o="urn:schemas-microsoft-com:office:office" xmlns=""/>
                       </a:ext>
                     </a:extLst>
                   </pic:spPr>
@@ -13957,7 +14426,27 @@
           <w:sz w:val="22"/>
           <w:szCs w:val="22"/>
         </w:rPr>
-        <w:t>) and Illilouette Creek Basin (</w:t>
+        <w:t xml:space="preserve">) and </w:t>
+      </w:r>
+      <w:proofErr w:type="spellStart"/>
+      <w:r>
+        <w:rPr>
+          <w:rFonts w:ascii="Times New Roman" w:hAnsi="Times New Roman" w:cs="Times New Roman"/>
+          <w:color w:val="000000" w:themeColor="text1"/>
+          <w:sz w:val="22"/>
+          <w:szCs w:val="22"/>
+        </w:rPr>
+        <w:t>Illilouette</w:t>
+      </w:r>
+      <w:proofErr w:type="spellEnd"/>
+      <w:r>
+        <w:rPr>
+          <w:rFonts w:ascii="Times New Roman" w:hAnsi="Times New Roman" w:cs="Times New Roman"/>
+          <w:color w:val="000000" w:themeColor="text1"/>
+          <w:sz w:val="22"/>
+          <w:szCs w:val="22"/>
+        </w:rPr>
+        <w:t xml:space="preserve"> Creek Basin (</w:t>
       </w:r>
       <w:r>
         <w:rPr>
@@ -14211,7 +14700,29 @@
           <w:sz w:val="22"/>
           <w:szCs w:val="22"/>
         </w:rPr>
-        <w:t xml:space="preserve"> These plots were created using the randomForest R package.</w:t>
+        <w:t xml:space="preserve"> These plots were created using the </w:t>
+      </w:r>
+      <w:proofErr w:type="spellStart"/>
+      <w:r>
+        <w:rPr>
+          <w:rFonts w:ascii="Times New Roman" w:hAnsi="Times New Roman" w:cs="Times New Roman"/>
+          <w:i/>
+          <w:color w:val="000000" w:themeColor="text1"/>
+          <w:sz w:val="22"/>
+          <w:szCs w:val="22"/>
+        </w:rPr>
+        <w:t>randomForest</w:t>
+      </w:r>
+      <w:proofErr w:type="spellEnd"/>
+      <w:r>
+        <w:rPr>
+          <w:rFonts w:ascii="Times New Roman" w:hAnsi="Times New Roman" w:cs="Times New Roman"/>
+          <w:i/>
+          <w:color w:val="000000" w:themeColor="text1"/>
+          <w:sz w:val="22"/>
+          <w:szCs w:val="22"/>
+        </w:rPr>
+        <w:t xml:space="preserve"> R package.</w:t>
       </w:r>
     </w:p>
     <w:p>
@@ -14399,7 +14910,29 @@
           <w:sz w:val="22"/>
           <w:szCs w:val="22"/>
         </w:rPr>
-        <w:t xml:space="preserve"> Number of fires varied moisture by less than 0.4%, and is not shown.</w:t>
+        <w:t xml:space="preserve"> Number of fires varied moisture by less than </w:t>
+      </w:r>
+      <w:proofErr w:type="gramStart"/>
+      <w:r>
+        <w:rPr>
+          <w:rFonts w:ascii="Times New Roman" w:hAnsi="Times New Roman" w:cs="Times New Roman"/>
+          <w:i/>
+          <w:color w:val="000000" w:themeColor="text1"/>
+          <w:sz w:val="22"/>
+          <w:szCs w:val="22"/>
+        </w:rPr>
+        <w:t>0.4%, and</w:t>
+      </w:r>
+      <w:proofErr w:type="gramEnd"/>
+      <w:r>
+        <w:rPr>
+          <w:rFonts w:ascii="Times New Roman" w:hAnsi="Times New Roman" w:cs="Times New Roman"/>
+          <w:i/>
+          <w:color w:val="000000" w:themeColor="text1"/>
+          <w:sz w:val="22"/>
+          <w:szCs w:val="22"/>
+        </w:rPr>
+        <w:t xml:space="preserve"> is not shown.</w:t>
       </w:r>
       <w:r>
         <w:rPr>
@@ -14500,6 +15033,7 @@
           <w:color w:val="000000" w:themeColor="text1"/>
         </w:rPr>
       </w:pPr>
+      <w:bookmarkStart w:id="4" w:name="_GoBack"/>
       <w:r>
         <w:rPr>
           <w:rFonts w:ascii="Times New Roman" w:hAnsi="Times New Roman" w:cs="Times New Roman"/>
@@ -14509,9 +15043,9 @@
         </w:rPr>
         <w:lastRenderedPageBreak/>
         <w:drawing>
-          <wp:inline distT="0" distB="0" distL="0" distR="0" wp14:anchorId="6C84C8DE" wp14:editId="4574BAE5">
-            <wp:extent cx="3843197" cy="3438525"/>
-            <wp:effectExtent l="0" t="0" r="5080" b="0"/>
+          <wp:inline distT="0" distB="0" distL="0" distR="0" wp14:anchorId="6C84C8DE" wp14:editId="348D1754">
+            <wp:extent cx="3843197" cy="3395216"/>
+            <wp:effectExtent l="0" t="0" r="0" b="0"/>
             <wp:docPr id="11" name="Picture 11"/>
             <wp:cNvGraphicFramePr>
               <a:graphicFrameLocks xmlns:a="http://schemas.openxmlformats.org/drawingml/2006/main" noChangeAspect="1"/>
@@ -14532,7 +15066,7 @@
                   <pic:spPr>
                     <a:xfrm>
                       <a:off x="0" y="0"/>
-                      <a:ext cx="3874206" cy="3466269"/>
+                      <a:ext cx="3843197" cy="3395216"/>
                     </a:xfrm>
                     <a:prstGeom prst="rect">
                       <a:avLst/>
@@ -14544,6 +15078,7 @@
           </wp:inline>
         </w:drawing>
       </w:r>
+      <w:bookmarkEnd w:id="4"/>
     </w:p>
     <w:p>
       <w:pPr>
@@ -14555,7 +15090,7 @@
           <w:szCs w:val="22"/>
         </w:rPr>
       </w:pPr>
-      <w:bookmarkStart w:id="4" w:name="_Ref189030"/>
+      <w:bookmarkStart w:id="5" w:name="_Ref189030"/>
       <w:r>
         <w:rPr>
           <w:rFonts w:ascii="Times New Roman" w:hAnsi="Times New Roman" w:cs="Times New Roman"/>
@@ -14565,7 +15100,7 @@
         </w:rPr>
         <w:t xml:space="preserve">Figure </w:t>
       </w:r>
-      <w:bookmarkEnd w:id="4"/>
+      <w:bookmarkEnd w:id="5"/>
       <w:r>
         <w:rPr>
           <w:rFonts w:ascii="Times New Roman" w:hAnsi="Times New Roman" w:cs="Times New Roman"/>
@@ -14618,9 +15153,9 @@
           <w:lang w:eastAsia="en-US"/>
         </w:rPr>
         <w:drawing>
-          <wp:inline distT="0" distB="0" distL="0" distR="0" wp14:anchorId="1C6D52B8" wp14:editId="12218AC7">
-            <wp:extent cx="3843020" cy="3169698"/>
-            <wp:effectExtent l="0" t="0" r="5080" b="0"/>
+          <wp:inline distT="0" distB="0" distL="0" distR="0" wp14:anchorId="1C6D52B8" wp14:editId="3C84649C">
+            <wp:extent cx="3843020" cy="3074416"/>
+            <wp:effectExtent l="0" t="0" r="0" b="0"/>
             <wp:docPr id="7" name="Picture 7"/>
             <wp:cNvGraphicFramePr>
               <a:graphicFrameLocks xmlns:a="http://schemas.openxmlformats.org/drawingml/2006/main" noChangeAspect="1"/>
@@ -14641,7 +15176,7 @@
                   <pic:spPr>
                     <a:xfrm>
                       <a:off x="0" y="0"/>
-                      <a:ext cx="3883416" cy="3203016"/>
+                      <a:ext cx="3843020" cy="3074416"/>
                     </a:xfrm>
                     <a:prstGeom prst="rect">
                       <a:avLst/>
@@ -14653,8 +15188,6 @@
           </wp:inline>
         </w:drawing>
       </w:r>
-      <w:bookmarkStart w:id="5" w:name="_GoBack"/>
-      <w:bookmarkEnd w:id="5"/>
     </w:p>
     <w:p>
       <w:pPr>
@@ -14815,8 +15348,9 @@
           <w:sz w:val="22"/>
           <w:szCs w:val="22"/>
         </w:rPr>
-        <w:t xml:space="preserve">Figure D6. Model results for Illilouette Creek Basin </w:t>
-      </w:r>
+        <w:t xml:space="preserve">Figure D6. Model results for </w:t>
+      </w:r>
+      <w:proofErr w:type="spellStart"/>
       <w:r>
         <w:rPr>
           <w:rFonts w:ascii="Times New Roman" w:hAnsi="Times New Roman" w:cs="Times New Roman"/>
@@ -14824,8 +15358,9 @@
           <w:sz w:val="22"/>
           <w:szCs w:val="22"/>
         </w:rPr>
-        <w:t xml:space="preserve">(ICB) </w:t>
-      </w:r>
+        <w:t>Illilouette</w:t>
+      </w:r>
+      <w:proofErr w:type="spellEnd"/>
       <w:r>
         <w:rPr>
           <w:rFonts w:ascii="Times New Roman" w:hAnsi="Times New Roman" w:cs="Times New Roman"/>
@@ -14833,7 +15368,7 @@
           <w:sz w:val="22"/>
           <w:szCs w:val="22"/>
         </w:rPr>
-        <w:t xml:space="preserve">showing </w:t>
+        <w:t xml:space="preserve"> Creek Basin </w:t>
       </w:r>
       <w:r>
         <w:rPr>
@@ -14842,7 +15377,7 @@
           <w:sz w:val="22"/>
           <w:szCs w:val="22"/>
         </w:rPr>
-        <w:t>volumetric water content (VWC</w:t>
+        <w:t xml:space="preserve">(ICB) </w:t>
       </w:r>
       <w:r>
         <w:rPr>
@@ -14851,7 +15386,7 @@
           <w:sz w:val="22"/>
           <w:szCs w:val="22"/>
         </w:rPr>
-        <w:t>, as a proportion between 0 and 1</w:t>
+        <w:t xml:space="preserve">showing </w:t>
       </w:r>
       <w:r>
         <w:rPr>
@@ -14860,7 +15395,7 @@
           <w:sz w:val="22"/>
           <w:szCs w:val="22"/>
         </w:rPr>
-        <w:t>)</w:t>
+        <w:t>volumetric water content (VWC</w:t>
       </w:r>
       <w:r>
         <w:rPr>
@@ -14869,7 +15404,7 @@
           <w:sz w:val="22"/>
           <w:szCs w:val="22"/>
         </w:rPr>
-        <w:t xml:space="preserve"> at many points across the watershed </w:t>
+        <w:t>, as a proportion between 0 and 1</w:t>
       </w:r>
       <w:r>
         <w:rPr>
@@ -14878,7 +15413,7 @@
           <w:sz w:val="22"/>
           <w:szCs w:val="22"/>
         </w:rPr>
-        <w:t xml:space="preserve">using 2014 vegetation (after 40+ years of wildfires) versus 1970 vegetation (after nearly a century of fire suppression). Green points represent locations which were conifer-dominated in 1970 but converted to dense meadow by 2014. Black and blue represent locations which remained conifer or meadow, respectively. These model results suggest a much greater impact of fires on soil moisture in ICB compared to SCB (See Figure </w:t>
+        <w:t>)</w:t>
       </w:r>
       <w:r>
         <w:rPr>
@@ -14887,7 +15422,7 @@
           <w:sz w:val="22"/>
           <w:szCs w:val="22"/>
         </w:rPr>
-        <w:t>8</w:t>
+        <w:t xml:space="preserve"> at many points across the watershed </w:t>
       </w:r>
       <w:r>
         <w:rPr>
@@ -14896,7 +15431,215 @@
           <w:sz w:val="22"/>
           <w:szCs w:val="22"/>
         </w:rPr>
-        <w:t xml:space="preserve"> in the main document). This figure is reproduced from Boisramé et al. (2018).</w:t>
+        <w:t xml:space="preserve">using 2014 vegetation (after 40+ years of wildfires) versus 1970 vegetation (after nearly a century of fire suppression). Green points represent locations which were conifer-dominated in 1970 but converted to dense meadow by 2014. Black and blue represent locations which remained conifer or meadow, respectively. These model results suggest a much greater impact of fires on soil moisture in ICB compared to SCB (See Figure </w:t>
+      </w:r>
+      <w:r>
+        <w:rPr>
+          <w:rFonts w:ascii="Times New Roman" w:hAnsi="Times New Roman" w:cs="Times New Roman"/>
+          <w:i/>
+          <w:sz w:val="22"/>
+          <w:szCs w:val="22"/>
+        </w:rPr>
+        <w:t>8</w:t>
+      </w:r>
+      <w:r>
+        <w:rPr>
+          <w:rFonts w:ascii="Times New Roman" w:hAnsi="Times New Roman" w:cs="Times New Roman"/>
+          <w:i/>
+          <w:sz w:val="22"/>
+          <w:szCs w:val="22"/>
+        </w:rPr>
+        <w:t xml:space="preserve"> in the main document). This figure is reproduced from </w:t>
+      </w:r>
+      <w:r>
+        <w:rPr>
+          <w:rFonts w:ascii="Times New Roman" w:hAnsi="Times New Roman" w:cs="Times New Roman"/>
+          <w:i/>
+          <w:sz w:val="22"/>
+          <w:szCs w:val="22"/>
+        </w:rPr>
+        <w:fldChar w:fldCharType="begin">
+          <w:fldData xml:space="preserve">PEVuZE5vdGU+PENpdGUgQXV0aG9yWWVhcj0iMSI+PEF1dGhvcj5Cb2lzcmFtw6k8L0F1dGhvcj48
+WWVhcj4yMDE4PC9ZZWFyPjxSZWNOdW0+MzU1OTwvUmVjTnVtPjxEaXNwbGF5VGV4dD5Cb2lzcmFt
+w6kgZXQgYWwuICgyMDE4KTwvRGlzcGxheVRleHQ+PHJlY29yZD48cmVjLW51bWJlcj4zNTU5PC9y
+ZWMtbnVtYmVyPjxmb3JlaWduLWtleXM+PGtleSBhcHA9IkVOIiBkYi1pZD0idzBwcGFhdmY4dDJ6
+dndlOWYwb3hhNXJjZXJ2ejB3ZWRwMDUwIiB0aW1lc3RhbXA9IjE1MTc5NjQ4MDgiPjM1NTk8L2tl
+eT48L2ZvcmVpZ24ta2V5cz48cmVmLXR5cGUgbmFtZT0iSm91cm5hbCBBcnRpY2xlIj4xNzwvcmVm
+LXR5cGU+PGNvbnRyaWJ1dG9ycz48YXV0aG9ycz48YXV0aG9yPkJvaXNyYW3DqSwgR2FicmllbGxl
+PC9hdXRob3I+PGF1dGhvcj5UaG9tcHNvbiwgU2FsbHk8L2F1dGhvcj48YXV0aG9yPlN0ZXBoZW5z
+LCBTY290dDwvYXV0aG9yPjwvYXV0aG9ycz48L2NvbnRyaWJ1dG9ycz48dGl0bGVzPjx0aXRsZT5I
+eWRyb2xvZ2ljIHJlc3BvbnNlcyB0byByZXN0b3JlZCB3aWxkZmlyZSByZWdpbWVzIHJldmVhbGVk
+IGJ5IHNvaWwgbW9pc3R1cmUtdmVnZXRhdGlvbiByZWxhdGlvbnNoaXBzPC90aXRsZT48c2Vjb25k
+YXJ5LXRpdGxlPkFkdmFuY2VzIGluIFdhdGVyIFJlc291cmNlczwvc2Vjb25kYXJ5LXRpdGxlPjwv
+dGl0bGVzPjxwZXJpb2RpY2FsPjxmdWxsLXRpdGxlPkFkdmFuY2VzIGluIFdhdGVyIFJlc291cmNl
+czwvZnVsbC10aXRsZT48L3BlcmlvZGljYWw+PHBhZ2VzPjEyNC0xNDY8L3BhZ2VzPjx2b2x1bWU+
+MTEyPC92b2x1bWU+PGtleXdvcmRzPjxrZXl3b3JkPldpbGRmaXJlPC9rZXl3b3JkPjxrZXl3b3Jk
+Pk1peGVkIGNvbmlmZXI8L2tleXdvcmQ+PGtleXdvcmQ+V2V0bGFuZDwva2V5d29yZD48a2V5d29y
+ZD5TaHJ1Yjwva2V5d29yZD48a2V5d29yZD5TaWVycmEgTmV2YWRhPC9rZXl3b3JkPjxrZXl3b3Jk
+PlNvaWwgbW9pc3R1cmU8L2tleXdvcmQ+PC9rZXl3b3Jkcz48ZGF0ZXM+PHllYXI+MjAxODwveWVh
+cj48cHViLWRhdGVzPjxkYXRlPjIwMTgvMDIvMDEvPC9kYXRlPjwvcHViLWRhdGVzPjwvZGF0ZXM+
+PGlzYm4+MDMwOS0xNzA4PC9pc2JuPjx1cmxzPjxyZWxhdGVkLXVybHM+PHVybD5odHRwOi8vd3d3
+LnNjaWVuY2VkaXJlY3QuY29tL3NjaWVuY2UvYXJ0aWNsZS9waWkvUzAzMDkxNzA4MTczMDQzNjA8
+L3VybD48L3JlbGF0ZWQtdXJscz48L3VybHM+PGVsZWN0cm9uaWMtcmVzb3VyY2UtbnVtPmh0dHBz
+Oi8vZG9pLm9yZy8xMC4xMDE2L2ouYWR2d2F0cmVzLjIwMTcuMTIuMDA5PC9lbGVjdHJvbmljLXJl
+c291cmNlLW51bT48cmVzZWFyY2gtbm90ZXM+UmVhZCAxOCAyLzYvMTgmI3hEO0dhYnJpZWxsZSZh
+cG9zO3MgdGhpcmQgY2hhcHRlciYjeEQ7U29pbCBtb2lzdHVyZSBkYXRhLCAyMDE0LTE2JiN4RDtT
+cGF0aWFsIGRhdGEgbGF5ZXJzIHRvIHByZWRpY3Qgc29pbCBtb2lzdHVyZSwgYW5kIHRoZW4gbWFw
+IG91dCBhY3Jvc3MgYmFzaW4uJiN4RDsmI3hEO0NvcnJlbGF0aW9ucyBiZXR3ZWVuIHN1cmZhY2Ug
+c29pbCBtb2lzdHVyZSBhbmQgZGVlcCBzb2lsIG1vaXN0dXJlL3dhdGVyIHBvdGVudGlhbCBzdWdn
+ZXN0IHRoYXQgc3VyZmFjZSBzb2lsIG1vaXN0dXJlIGNhcHR1cmVzIHJvb3Rpbmcgem9uZSB3YXRl
+ciBhdmFpbGFiaWxpdHkgKEZpZyAzKS4mI3hEOyYjeEQ7VGhlIGJpZ2dlc3QgZ2FpbiBpbiBtb2lz
+dHVyZSBjb21lcyBmcm9tIGNvbmlmZXIgdHVybmluZyBpbnRvIHdldCBtZWFkb3c7IGNvbmlmZXIg
+dHVybmluZyB0byBzaHJ1YiBvciBzcGFyc2UgbWVhZG93IGRpZG4mYXBvczt0IGNoYW5nZSBtdWNo
+LiBDb25pZmVyIGRvbWluYXRlZCBieSBQSUNPIGhhcyBoaWdoZXIgVldDIGFuZCBQSUNPIHByb2Jh
+Ymx5IGRvbWluYXRlZCB0aGUgd2V0IG1lYWRvdyBhcmVhcyB3aGVuIHRoZXkgd2VyZSBmb3Jlc3Rl
+ZC4mI3hEOyYjeEQ7UmFuZG9tIGZvcmVzdCBtb2RlbCBwcmVkaWN0aW5nIFZXQyBoYWQgcHJldHR5
+IGdvb2QgYWNjdXJhY3kgKHRyYWluaW5nIG9uIDgwJSBhbmQgcHJlZGljdGluZyAyMCUpLiBMaW5l
+YXIgbW9kZWwgcGVyZm9ybWVkIHByZXR0eSBtdWNoIHRoZSBzYW1lIGFzIHJhbmRvbSBmb3Jlc3Rz
+IG1vZGVsOyByZXBvcnRpbmcgcmVzdWx0cyBmcm9tIFJGIG1vZGVsLiYjeEQ7JiN4RDtGaWcgOSBp
+cyBhIG5pY2UgZGVtb25zdHJhdGlvbiBvZiB1cHNjYWxpbmcgdGhlIG1vZGVsIHRvIHRoZSBiYXNp
+bi4gWW91IGNhbiBzZWUgdGhlIHJvbGUgb2YgVFdJIGluIGhpZ2hsaWdodGluZyB0aGUgY3JlZWsg
+YW5kIHZhbGxleSBib3R0b21zLiBUaGUgY2hhbmdlIHBhbmVscyAoQiBhbmQgRCkgYXJlIHJlbGF0
+aXZlIHRvIDE5NjAmYXBvcztzIHZlZ2V0YXRpb24gd2l0aG91dCBhbnkgZmlyZXMgKEkgdGhpbms7
+IHRoZXkgc2F5IDE5MDAmYXBvcztzIGJ1dCBJIGRvbiZhcG9zO3Qga25vdyBob3cgdGhleSBnZXQg
+MTkwMCZhcG9zO3MgdmVnZXRhdGlvbikuJiN4RDsmI3hEO1dpdGggYSB0b24gb2YgdmFyaWFibGVz
+LCBjYW4gc3VyZSBtYWtlIGEgdG9uIG9mIGZpZ3VyZXMhISAmI3hEOyYjeEQ7VGhpcyBwYXBlciBp
+cyBhIG5pY2UgbW9kZWwgZm9yIHdoYXQgd2UgY2FuIGRvIHdpdGggU3VnYXJsb2FmLCBhbHNvIGlu
+Y2x1ZGluZyBpbWFnZSBjaGFuZ2UgYW5hbHlzaXMuPC9yZXNlYXJjaC1ub3Rlcz48L3JlY29yZD48
+L0NpdGU+PC9FbmROb3RlPgB=
+</w:fldData>
+        </w:fldChar>
+      </w:r>
+      <w:r>
+        <w:rPr>
+          <w:rFonts w:ascii="Times New Roman" w:hAnsi="Times New Roman" w:cs="Times New Roman"/>
+          <w:i/>
+          <w:sz w:val="22"/>
+          <w:szCs w:val="22"/>
+        </w:rPr>
+        <w:instrText xml:space="preserve"> ADDIN EN.CITE </w:instrText>
+      </w:r>
+      <w:r>
+        <w:rPr>
+          <w:rFonts w:ascii="Times New Roman" w:hAnsi="Times New Roman" w:cs="Times New Roman"/>
+          <w:i/>
+          <w:sz w:val="22"/>
+          <w:szCs w:val="22"/>
+        </w:rPr>
+        <w:fldChar w:fldCharType="begin">
+          <w:fldData xml:space="preserve">PEVuZE5vdGU+PENpdGUgQXV0aG9yWWVhcj0iMSI+PEF1dGhvcj5Cb2lzcmFtw6k8L0F1dGhvcj48
+WWVhcj4yMDE4PC9ZZWFyPjxSZWNOdW0+MzU1OTwvUmVjTnVtPjxEaXNwbGF5VGV4dD5Cb2lzcmFt
+w6kgZXQgYWwuICgyMDE4KTwvRGlzcGxheVRleHQ+PHJlY29yZD48cmVjLW51bWJlcj4zNTU5PC9y
+ZWMtbnVtYmVyPjxmb3JlaWduLWtleXM+PGtleSBhcHA9IkVOIiBkYi1pZD0idzBwcGFhdmY4dDJ6
+dndlOWYwb3hhNXJjZXJ2ejB3ZWRwMDUwIiB0aW1lc3RhbXA9IjE1MTc5NjQ4MDgiPjM1NTk8L2tl
+eT48L2ZvcmVpZ24ta2V5cz48cmVmLXR5cGUgbmFtZT0iSm91cm5hbCBBcnRpY2xlIj4xNzwvcmVm
+LXR5cGU+PGNvbnRyaWJ1dG9ycz48YXV0aG9ycz48YXV0aG9yPkJvaXNyYW3DqSwgR2FicmllbGxl
+PC9hdXRob3I+PGF1dGhvcj5UaG9tcHNvbiwgU2FsbHk8L2F1dGhvcj48YXV0aG9yPlN0ZXBoZW5z
+LCBTY290dDwvYXV0aG9yPjwvYXV0aG9ycz48L2NvbnRyaWJ1dG9ycz48dGl0bGVzPjx0aXRsZT5I
+eWRyb2xvZ2ljIHJlc3BvbnNlcyB0byByZXN0b3JlZCB3aWxkZmlyZSByZWdpbWVzIHJldmVhbGVk
+IGJ5IHNvaWwgbW9pc3R1cmUtdmVnZXRhdGlvbiByZWxhdGlvbnNoaXBzPC90aXRsZT48c2Vjb25k
+YXJ5LXRpdGxlPkFkdmFuY2VzIGluIFdhdGVyIFJlc291cmNlczwvc2Vjb25kYXJ5LXRpdGxlPjwv
+dGl0bGVzPjxwZXJpb2RpY2FsPjxmdWxsLXRpdGxlPkFkdmFuY2VzIGluIFdhdGVyIFJlc291cmNl
+czwvZnVsbC10aXRsZT48L3BlcmlvZGljYWw+PHBhZ2VzPjEyNC0xNDY8L3BhZ2VzPjx2b2x1bWU+
+MTEyPC92b2x1bWU+PGtleXdvcmRzPjxrZXl3b3JkPldpbGRmaXJlPC9rZXl3b3JkPjxrZXl3b3Jk
+Pk1peGVkIGNvbmlmZXI8L2tleXdvcmQ+PGtleXdvcmQ+V2V0bGFuZDwva2V5d29yZD48a2V5d29y
+ZD5TaHJ1Yjwva2V5d29yZD48a2V5d29yZD5TaWVycmEgTmV2YWRhPC9rZXl3b3JkPjxrZXl3b3Jk
+PlNvaWwgbW9pc3R1cmU8L2tleXdvcmQ+PC9rZXl3b3Jkcz48ZGF0ZXM+PHllYXI+MjAxODwveWVh
+cj48cHViLWRhdGVzPjxkYXRlPjIwMTgvMDIvMDEvPC9kYXRlPjwvcHViLWRhdGVzPjwvZGF0ZXM+
+PGlzYm4+MDMwOS0xNzA4PC9pc2JuPjx1cmxzPjxyZWxhdGVkLXVybHM+PHVybD5odHRwOi8vd3d3
+LnNjaWVuY2VkaXJlY3QuY29tL3NjaWVuY2UvYXJ0aWNsZS9waWkvUzAzMDkxNzA4MTczMDQzNjA8
+L3VybD48L3JlbGF0ZWQtdXJscz48L3VybHM+PGVsZWN0cm9uaWMtcmVzb3VyY2UtbnVtPmh0dHBz
+Oi8vZG9pLm9yZy8xMC4xMDE2L2ouYWR2d2F0cmVzLjIwMTcuMTIuMDA5PC9lbGVjdHJvbmljLXJl
+c291cmNlLW51bT48cmVzZWFyY2gtbm90ZXM+UmVhZCAxOCAyLzYvMTgmI3hEO0dhYnJpZWxsZSZh
+cG9zO3MgdGhpcmQgY2hhcHRlciYjeEQ7U29pbCBtb2lzdHVyZSBkYXRhLCAyMDE0LTE2JiN4RDtT
+cGF0aWFsIGRhdGEgbGF5ZXJzIHRvIHByZWRpY3Qgc29pbCBtb2lzdHVyZSwgYW5kIHRoZW4gbWFw
+IG91dCBhY3Jvc3MgYmFzaW4uJiN4RDsmI3hEO0NvcnJlbGF0aW9ucyBiZXR3ZWVuIHN1cmZhY2Ug
+c29pbCBtb2lzdHVyZSBhbmQgZGVlcCBzb2lsIG1vaXN0dXJlL3dhdGVyIHBvdGVudGlhbCBzdWdn
+ZXN0IHRoYXQgc3VyZmFjZSBzb2lsIG1vaXN0dXJlIGNhcHR1cmVzIHJvb3Rpbmcgem9uZSB3YXRl
+ciBhdmFpbGFiaWxpdHkgKEZpZyAzKS4mI3hEOyYjeEQ7VGhlIGJpZ2dlc3QgZ2FpbiBpbiBtb2lz
+dHVyZSBjb21lcyBmcm9tIGNvbmlmZXIgdHVybmluZyBpbnRvIHdldCBtZWFkb3c7IGNvbmlmZXIg
+dHVybmluZyB0byBzaHJ1YiBvciBzcGFyc2UgbWVhZG93IGRpZG4mYXBvczt0IGNoYW5nZSBtdWNo
+LiBDb25pZmVyIGRvbWluYXRlZCBieSBQSUNPIGhhcyBoaWdoZXIgVldDIGFuZCBQSUNPIHByb2Jh
+Ymx5IGRvbWluYXRlZCB0aGUgd2V0IG1lYWRvdyBhcmVhcyB3aGVuIHRoZXkgd2VyZSBmb3Jlc3Rl
+ZC4mI3hEOyYjeEQ7UmFuZG9tIGZvcmVzdCBtb2RlbCBwcmVkaWN0aW5nIFZXQyBoYWQgcHJldHR5
+IGdvb2QgYWNjdXJhY3kgKHRyYWluaW5nIG9uIDgwJSBhbmQgcHJlZGljdGluZyAyMCUpLiBMaW5l
+YXIgbW9kZWwgcGVyZm9ybWVkIHByZXR0eSBtdWNoIHRoZSBzYW1lIGFzIHJhbmRvbSBmb3Jlc3Rz
+IG1vZGVsOyByZXBvcnRpbmcgcmVzdWx0cyBmcm9tIFJGIG1vZGVsLiYjeEQ7JiN4RDtGaWcgOSBp
+cyBhIG5pY2UgZGVtb25zdHJhdGlvbiBvZiB1cHNjYWxpbmcgdGhlIG1vZGVsIHRvIHRoZSBiYXNp
+bi4gWW91IGNhbiBzZWUgdGhlIHJvbGUgb2YgVFdJIGluIGhpZ2hsaWdodGluZyB0aGUgY3JlZWsg
+YW5kIHZhbGxleSBib3R0b21zLiBUaGUgY2hhbmdlIHBhbmVscyAoQiBhbmQgRCkgYXJlIHJlbGF0
+aXZlIHRvIDE5NjAmYXBvcztzIHZlZ2V0YXRpb24gd2l0aG91dCBhbnkgZmlyZXMgKEkgdGhpbms7
+IHRoZXkgc2F5IDE5MDAmYXBvcztzIGJ1dCBJIGRvbiZhcG9zO3Qga25vdyBob3cgdGhleSBnZXQg
+MTkwMCZhcG9zO3MgdmVnZXRhdGlvbikuJiN4RDsmI3hEO1dpdGggYSB0b24gb2YgdmFyaWFibGVz
+LCBjYW4gc3VyZSBtYWtlIGEgdG9uIG9mIGZpZ3VyZXMhISAmI3hEOyYjeEQ7VGhpcyBwYXBlciBp
+cyBhIG5pY2UgbW9kZWwgZm9yIHdoYXQgd2UgY2FuIGRvIHdpdGggU3VnYXJsb2FmLCBhbHNvIGlu
+Y2x1ZGluZyBpbWFnZSBjaGFuZ2UgYW5hbHlzaXMuPC9yZXNlYXJjaC1ub3Rlcz48L3JlY29yZD48
+L0NpdGU+PC9FbmROb3RlPgB=
+</w:fldData>
+        </w:fldChar>
+      </w:r>
+      <w:r>
+        <w:rPr>
+          <w:rFonts w:ascii="Times New Roman" w:hAnsi="Times New Roman" w:cs="Times New Roman"/>
+          <w:i/>
+          <w:sz w:val="22"/>
+          <w:szCs w:val="22"/>
+        </w:rPr>
+        <w:instrText xml:space="preserve"> ADDIN EN.CITE.DATA </w:instrText>
+      </w:r>
+      <w:r>
+        <w:rPr>
+          <w:rFonts w:ascii="Times New Roman" w:hAnsi="Times New Roman" w:cs="Times New Roman"/>
+          <w:i/>
+          <w:sz w:val="22"/>
+          <w:szCs w:val="22"/>
+        </w:rPr>
+      </w:r>
+      <w:r>
+        <w:rPr>
+          <w:rFonts w:ascii="Times New Roman" w:hAnsi="Times New Roman" w:cs="Times New Roman"/>
+          <w:i/>
+          <w:sz w:val="22"/>
+          <w:szCs w:val="22"/>
+        </w:rPr>
+        <w:fldChar w:fldCharType="end"/>
+      </w:r>
+      <w:r>
+        <w:rPr>
+          <w:rFonts w:ascii="Times New Roman" w:hAnsi="Times New Roman" w:cs="Times New Roman"/>
+          <w:i/>
+          <w:sz w:val="22"/>
+          <w:szCs w:val="22"/>
+        </w:rPr>
+        <w:fldChar w:fldCharType="separate"/>
+      </w:r>
+      <w:r>
+        <w:rPr>
+          <w:rFonts w:ascii="Times New Roman" w:hAnsi="Times New Roman" w:cs="Times New Roman"/>
+          <w:i/>
+          <w:noProof/>
+          <w:sz w:val="22"/>
+          <w:szCs w:val="22"/>
+        </w:rPr>
+        <w:t>Boisramé et al. (2018)</w:t>
+      </w:r>
+      <w:r>
+        <w:rPr>
+          <w:rFonts w:ascii="Times New Roman" w:hAnsi="Times New Roman" w:cs="Times New Roman"/>
+          <w:i/>
+          <w:sz w:val="22"/>
+          <w:szCs w:val="22"/>
+        </w:rPr>
+        <w:fldChar w:fldCharType="end"/>
+      </w:r>
+      <w:r>
+        <w:rPr>
+          <w:rFonts w:ascii="Times New Roman" w:hAnsi="Times New Roman" w:cs="Times New Roman"/>
+          <w:i/>
+          <w:sz w:val="22"/>
+          <w:szCs w:val="22"/>
+        </w:rPr>
+        <w:t>.</w:t>
       </w:r>
     </w:p>
     <w:p>
@@ -14961,7 +15704,7 @@
         <w:rPr>
           <w:noProof/>
         </w:rPr>
-        <w:t>Boisramé GFS, Thompson SE, Kelly M, Cavalli J, Wilkin KM, Stephens SL. 2017. Vegetation change during 40years of repeated managed wildfires in the Sierra Nevada, California. Forest Ecology and Management 402: 241-252.</w:t>
+        <w:t>Boisramé G, Thompson S, Stephens S. 2018. Hydrologic responses to restored wildfire regimes revealed by soil moisture-vegetation relationships. Advances in Water Resources 112: 124-146.</w:t>
       </w:r>
     </w:p>
     <w:p>
@@ -14976,7 +15719,7 @@
         <w:rPr>
           <w:noProof/>
         </w:rPr>
-        <w:t>Boisramé GFS, Thompson SE, Tague C, Stephens SL. 2019. Restoring a natural fire regime alters the water balance of a Sierra Nevada catchment. Water Resources Research 55: 5751– 5769.</w:t>
+        <w:t>Boisramé GFS, Thompson SE, Kelly M, Cavalli J, Wilkin KM, Stephens SL. 2017. Vegetation change during 40years of repeated managed wildfires in the Sierra Nevada, California. Forest Ecology and Management 402: 241-252.</w:t>
       </w:r>
     </w:p>
     <w:p>
@@ -14991,7 +15734,7 @@
         <w:rPr>
           <w:noProof/>
         </w:rPr>
-        <w:t>Cushman SA, McGarigal K, Neel MC. 2008. Parsimony in landscape metrics: Strength, universality, and consistency. Ecological Indicators 8: 691-703.</w:t>
+        <w:t>Boisramé GFS, Thompson SE, Tague C, Stephens SL. 2019. Restoring a natural fire regime alters the water balance of a Sierra Nevada catchment. Water Resources Research 55: 5751– 5769.</w:t>
       </w:r>
     </w:p>
     <w:p>
@@ -15006,7 +15749,7 @@
         <w:rPr>
           <w:noProof/>
         </w:rPr>
-        <w:t>Henn B, Newman AJ, Livneh B, Daly C, Lundquist JD. 2018. An assessment of differences in gridded precipitation datasets in complex terrain. Journal of Hydrology 556: 1205-1219.</w:t>
+        <w:t>Cushman SA, McGarigal K, Neel MC. 2008. Parsimony in landscape metrics: Strength, universality, and consistency. Ecological Indicators 8: 691-703.</w:t>
       </w:r>
     </w:p>
     <w:p>
@@ -15021,7 +15764,7 @@
         <w:rPr>
           <w:noProof/>
         </w:rPr>
-        <w:t>Kane VR, Lutz JA, Alina Cansler C, Povak NA, Churchill DJ, Smith DF, Kane JT, North MP. 2015. Water balance and topography predict fire and forest structure patterns. Forest Ecology and Management 338: 1-13.</w:t>
+        <w:t>Henn B, Newman AJ, Livneh B, Daly C, Lundquist JD. 2018. An assessment of differences in gridded precipitation datasets in complex terrain. Journal of Hydrology 556: 1205-1219.</w:t>
       </w:r>
     </w:p>
     <w:p>
@@ -15036,7 +15779,7 @@
         <w:rPr>
           <w:noProof/>
         </w:rPr>
-        <w:t>Liaw A, Wiener MJRn. 2002. Classification and regression by randomForest.  2: 18-22.</w:t>
+        <w:t>Kane VR, Lutz JA, Alina Cansler C, Povak NA, Churchill DJ, Smith DF, Kane JT, North MP. 2015. Water balance and topography predict fire and forest structure patterns. Forest Ecology and Management 338: 1-13.</w:t>
       </w:r>
     </w:p>
     <w:p>
@@ -15051,7 +15794,7 @@
         <w:rPr>
           <w:noProof/>
         </w:rPr>
-        <w:t>Little RJA. 1988. Missing-data adjustments in large surveys. Journal of Business &amp; Economic Statistics 6: 287-296.</w:t>
+        <w:t>Liaw A, Wiener MJRn. 2002. Classification and regression by randomForest.  2: 18-22.</w:t>
       </w:r>
     </w:p>
     <w:p>
@@ -15066,7 +15809,7 @@
         <w:rPr>
           <w:noProof/>
         </w:rPr>
-        <w:t>McGarigal K, Cushman SA, Ene EJ. 2012. FRAGSTATS v4: spatial pattern analysis program for categorical and continuous maps. Computer software program produced by the authors at the University of Massachusetts, Amherst. Available at the following web site: http://www.umass.edu/landeco/research/fragstats/fragstats.html.</w:t>
+        <w:t>Little RJA. 1988. Missing-data adjustments in large surveys. Journal of Business &amp; Economic Statistics 6: 287-296.</w:t>
       </w:r>
     </w:p>
     <w:p>
@@ -15081,7 +15824,7 @@
         <w:rPr>
           <w:noProof/>
         </w:rPr>
-        <w:t>Miller JD, Thode AE. 2007. Quantifying burn severity in a heterogeneous landscape with a relative version of the delta Normalized Burn Ratio (dNBR). Remote Sensing of Environment 109: 66-80.</w:t>
+        <w:t>McGarigal K, Cushman SA, Ene EJ. 2012. FRAGSTATS v4: spatial pattern analysis program for categorical and continuous maps. Computer software program produced by the authors at the University of Massachusetts, Amherst. Available at the following web site: http://www.umass.edu/landeco/research/fragstats/fragstats.html.</w:t>
       </w:r>
     </w:p>
     <w:p>
@@ -15096,6 +15839,21 @@
         <w:rPr>
           <w:noProof/>
         </w:rPr>
+        <w:t>Miller JD, Thode AE. 2007. Quantifying burn severity in a heterogeneous landscape with a relative version of the delta Normalized Burn Ratio (dNBR). Remote Sensing of Environment 109: 66-80.</w:t>
+      </w:r>
+    </w:p>
+    <w:p>
+      <w:pPr>
+        <w:pStyle w:val="EndNoteBibliography"/>
+        <w:ind w:left="720" w:hanging="720"/>
+        <w:rPr>
+          <w:noProof/>
+        </w:rPr>
+      </w:pPr>
+      <w:r>
+        <w:rPr>
+          <w:noProof/>
+        </w:rPr>
         <w:t>Romme WH. 1982. Fire and landscape diversity in subalpine forests of Yellowstone National Park. Ecological Monographs 52: 199-221.</w:t>
       </w:r>
     </w:p>
@@ -15119,7 +15877,6 @@
       <w:type w:val="continuous"/>
       <w:pgSz w:w="12240" w:h="15840"/>
       <w:pgMar w:top="1440" w:right="1440" w:bottom="1440" w:left="1440" w:header="720" w:footer="720" w:gutter="0"/>
-      <w:lnNumType w:countBy="1" w:restart="continuous"/>
       <w:cols w:space="720"/>
     </w:sectPr>
   </w:body>
@@ -15127,7 +15884,7 @@
 </file>
 
 <file path=word/endnotes.xml><?xml version="1.0" encoding="utf-8"?>
-<w:endnotes xmlns:wpc="http://schemas.microsoft.com/office/word/2010/wordprocessingCanvas" xmlns:cx="http://schemas.microsoft.com/office/drawing/2014/chartex" xmlns:cx1="http://schemas.microsoft.com/office/drawing/2015/9/8/chartex" xmlns:mc="http://schemas.openxmlformats.org/markup-compatibility/2006" xmlns:o="urn:schemas-microsoft-com:office:office" xmlns:r="http://schemas.openxmlformats.org/officeDocument/2006/relationships" xmlns:m="http://schemas.openxmlformats.org/officeDocument/2006/math" xmlns:v="urn:schemas-microsoft-com:vml" xmlns:wp14="http://schemas.microsoft.com/office/word/2010/wordprocessingDrawing" xmlns:wp="http://schemas.openxmlformats.org/drawingml/2006/wordprocessingDrawing" xmlns:w10="urn:schemas-microsoft-com:office:word" xmlns:w="http://schemas.openxmlformats.org/wordprocessingml/2006/main" xmlns:w14="http://schemas.microsoft.com/office/word/2010/wordml" xmlns:w15="http://schemas.microsoft.com/office/word/2012/wordml" xmlns:w16se="http://schemas.microsoft.com/office/word/2015/wordml/symex" xmlns:wpg="http://schemas.microsoft.com/office/word/2010/wordprocessingGroup" xmlns:wpi="http://schemas.microsoft.com/office/word/2010/wordprocessingInk" xmlns:wne="http://schemas.microsoft.com/office/word/2006/wordml" xmlns:wps="http://schemas.microsoft.com/office/word/2010/wordprocessingShape" mc:Ignorable="w14 w15 w16se wp14">
+<w:endnotes xmlns:wpc="http://schemas.microsoft.com/office/word/2010/wordprocessingCanvas" xmlns:cx="http://schemas.microsoft.com/office/drawing/2014/chartex" xmlns:cx1="http://schemas.microsoft.com/office/drawing/2015/9/8/chartex" xmlns:cx2="http://schemas.microsoft.com/office/drawing/2015/10/21/chartex" xmlns:cx3="http://schemas.microsoft.com/office/drawing/2016/5/9/chartex" xmlns:cx4="http://schemas.microsoft.com/office/drawing/2016/5/10/chartex" xmlns:cx5="http://schemas.microsoft.com/office/drawing/2016/5/11/chartex" xmlns:cx6="http://schemas.microsoft.com/office/drawing/2016/5/12/chartex" xmlns:cx7="http://schemas.microsoft.com/office/drawing/2016/5/13/chartex" xmlns:cx8="http://schemas.microsoft.com/office/drawing/2016/5/14/chartex" xmlns:mc="http://schemas.openxmlformats.org/markup-compatibility/2006" xmlns:aink="http://schemas.microsoft.com/office/drawing/2016/ink" xmlns:am3d="http://schemas.microsoft.com/office/drawing/2017/model3d" xmlns:o="urn:schemas-microsoft-com:office:office" xmlns:r="http://schemas.openxmlformats.org/officeDocument/2006/relationships" xmlns:m="http://schemas.openxmlformats.org/officeDocument/2006/math" xmlns:v="urn:schemas-microsoft-com:vml" xmlns:wp14="http://schemas.microsoft.com/office/word/2010/wordprocessingDrawing" xmlns:wp="http://schemas.openxmlformats.org/drawingml/2006/wordprocessingDrawing" xmlns:w10="urn:schemas-microsoft-com:office:word" xmlns:w="http://schemas.openxmlformats.org/wordprocessingml/2006/main" xmlns:w14="http://schemas.microsoft.com/office/word/2010/wordml" xmlns:w15="http://schemas.microsoft.com/office/word/2012/wordml" xmlns:w16cid="http://schemas.microsoft.com/office/word/2016/wordml/cid" xmlns:w16se="http://schemas.microsoft.com/office/word/2015/wordml/symex" xmlns:wpg="http://schemas.microsoft.com/office/word/2010/wordprocessingGroup" xmlns:wpi="http://schemas.microsoft.com/office/word/2010/wordprocessingInk" xmlns:wne="http://schemas.microsoft.com/office/word/2006/wordml" xmlns:wps="http://schemas.microsoft.com/office/word/2010/wordprocessingShape" mc:Ignorable="w14 w15 w16se w16cid wp14">
   <w:endnote w:type="separator" w:id="-1">
     <w:p>
       <w:r>
@@ -15146,7 +15903,7 @@
 </file>
 
 <file path=word/footnotes.xml><?xml version="1.0" encoding="utf-8"?>
-<w:footnotes xmlns:wpc="http://schemas.microsoft.com/office/word/2010/wordprocessingCanvas" xmlns:cx="http://schemas.microsoft.com/office/drawing/2014/chartex" xmlns:cx1="http://schemas.microsoft.com/office/drawing/2015/9/8/chartex" xmlns:mc="http://schemas.openxmlformats.org/markup-compatibility/2006" xmlns:o="urn:schemas-microsoft-com:office:office" xmlns:r="http://schemas.openxmlformats.org/officeDocument/2006/relationships" xmlns:m="http://schemas.openxmlformats.org/officeDocument/2006/math" xmlns:v="urn:schemas-microsoft-com:vml" xmlns:wp14="http://schemas.microsoft.com/office/word/2010/wordprocessingDrawing" xmlns:wp="http://schemas.openxmlformats.org/drawingml/2006/wordprocessingDrawing" xmlns:w10="urn:schemas-microsoft-com:office:word" xmlns:w="http://schemas.openxmlformats.org/wordprocessingml/2006/main" xmlns:w14="http://schemas.microsoft.com/office/word/2010/wordml" xmlns:w15="http://schemas.microsoft.com/office/word/2012/wordml" xmlns:w16se="http://schemas.microsoft.com/office/word/2015/wordml/symex" xmlns:wpg="http://schemas.microsoft.com/office/word/2010/wordprocessingGroup" xmlns:wpi="http://schemas.microsoft.com/office/word/2010/wordprocessingInk" xmlns:wne="http://schemas.microsoft.com/office/word/2006/wordml" xmlns:wps="http://schemas.microsoft.com/office/word/2010/wordprocessingShape" mc:Ignorable="w14 w15 w16se wp14">
+<w:footnotes xmlns:wpc="http://schemas.microsoft.com/office/word/2010/wordprocessingCanvas" xmlns:cx="http://schemas.microsoft.com/office/drawing/2014/chartex" xmlns:cx1="http://schemas.microsoft.com/office/drawing/2015/9/8/chartex" xmlns:cx2="http://schemas.microsoft.com/office/drawing/2015/10/21/chartex" xmlns:cx3="http://schemas.microsoft.com/office/drawing/2016/5/9/chartex" xmlns:cx4="http://schemas.microsoft.com/office/drawing/2016/5/10/chartex" xmlns:cx5="http://schemas.microsoft.com/office/drawing/2016/5/11/chartex" xmlns:cx6="http://schemas.microsoft.com/office/drawing/2016/5/12/chartex" xmlns:cx7="http://schemas.microsoft.com/office/drawing/2016/5/13/chartex" xmlns:cx8="http://schemas.microsoft.com/office/drawing/2016/5/14/chartex" xmlns:mc="http://schemas.openxmlformats.org/markup-compatibility/2006" xmlns:aink="http://schemas.microsoft.com/office/drawing/2016/ink" xmlns:am3d="http://schemas.microsoft.com/office/drawing/2017/model3d" xmlns:o="urn:schemas-microsoft-com:office:office" xmlns:r="http://schemas.openxmlformats.org/officeDocument/2006/relationships" xmlns:m="http://schemas.openxmlformats.org/officeDocument/2006/math" xmlns:v="urn:schemas-microsoft-com:vml" xmlns:wp14="http://schemas.microsoft.com/office/word/2010/wordprocessingDrawing" xmlns:wp="http://schemas.openxmlformats.org/drawingml/2006/wordprocessingDrawing" xmlns:w10="urn:schemas-microsoft-com:office:word" xmlns:w="http://schemas.openxmlformats.org/wordprocessingml/2006/main" xmlns:w14="http://schemas.microsoft.com/office/word/2010/wordml" xmlns:w15="http://schemas.microsoft.com/office/word/2012/wordml" xmlns:w16cid="http://schemas.microsoft.com/office/word/2016/wordml/cid" xmlns:w16se="http://schemas.microsoft.com/office/word/2015/wordml/symex" xmlns:wpg="http://schemas.microsoft.com/office/word/2010/wordprocessingGroup" xmlns:wpi="http://schemas.microsoft.com/office/word/2010/wordprocessingInk" xmlns:wne="http://schemas.microsoft.com/office/word/2006/wordml" xmlns:wps="http://schemas.microsoft.com/office/word/2010/wordprocessingShape" mc:Ignorable="w14 w15 w16se w16cid wp14">
   <w:footnote w:type="separator" w:id="-1">
     <w:p>
       <w:r>
@@ -15165,7 +15922,7 @@
 </file>
 
 <file path=word/numbering.xml><?xml version="1.0" encoding="utf-8"?>
-<w:numbering xmlns:wpc="http://schemas.microsoft.com/office/word/2010/wordprocessingCanvas" xmlns:cx="http://schemas.microsoft.com/office/drawing/2014/chartex" xmlns:cx1="http://schemas.microsoft.com/office/drawing/2015/9/8/chartex" xmlns:mc="http://schemas.openxmlformats.org/markup-compatibility/2006" xmlns:o="urn:schemas-microsoft-com:office:office" xmlns:r="http://schemas.openxmlformats.org/officeDocument/2006/relationships" xmlns:m="http://schemas.openxmlformats.org/officeDocument/2006/math" xmlns:v="urn:schemas-microsoft-com:vml" xmlns:wp14="http://schemas.microsoft.com/office/word/2010/wordprocessingDrawing" xmlns:wp="http://schemas.openxmlformats.org/drawingml/2006/wordprocessingDrawing" xmlns:w10="urn:schemas-microsoft-com:office:word" xmlns:w="http://schemas.openxmlformats.org/wordprocessingml/2006/main" xmlns:w14="http://schemas.microsoft.com/office/word/2010/wordml" xmlns:w15="http://schemas.microsoft.com/office/word/2012/wordml" xmlns:w16se="http://schemas.microsoft.com/office/word/2015/wordml/symex" xmlns:wpg="http://schemas.microsoft.com/office/word/2010/wordprocessingGroup" xmlns:wpi="http://schemas.microsoft.com/office/word/2010/wordprocessingInk" xmlns:wne="http://schemas.microsoft.com/office/word/2006/wordml" xmlns:wps="http://schemas.microsoft.com/office/word/2010/wordprocessingShape" mc:Ignorable="w14 w15 w16se wp14">
+<w:numbering xmlns:wpc="http://schemas.microsoft.com/office/word/2010/wordprocessingCanvas" xmlns:cx="http://schemas.microsoft.com/office/drawing/2014/chartex" xmlns:cx1="http://schemas.microsoft.com/office/drawing/2015/9/8/chartex" xmlns:cx2="http://schemas.microsoft.com/office/drawing/2015/10/21/chartex" xmlns:cx3="http://schemas.microsoft.com/office/drawing/2016/5/9/chartex" xmlns:cx4="http://schemas.microsoft.com/office/drawing/2016/5/10/chartex" xmlns:cx5="http://schemas.microsoft.com/office/drawing/2016/5/11/chartex" xmlns:cx6="http://schemas.microsoft.com/office/drawing/2016/5/12/chartex" xmlns:cx7="http://schemas.microsoft.com/office/drawing/2016/5/13/chartex" xmlns:cx8="http://schemas.microsoft.com/office/drawing/2016/5/14/chartex" xmlns:mc="http://schemas.openxmlformats.org/markup-compatibility/2006" xmlns:aink="http://schemas.microsoft.com/office/drawing/2016/ink" xmlns:am3d="http://schemas.microsoft.com/office/drawing/2017/model3d" xmlns:o="urn:schemas-microsoft-com:office:office" xmlns:r="http://schemas.openxmlformats.org/officeDocument/2006/relationships" xmlns:m="http://schemas.openxmlformats.org/officeDocument/2006/math" xmlns:v="urn:schemas-microsoft-com:vml" xmlns:wp14="http://schemas.microsoft.com/office/word/2010/wordprocessingDrawing" xmlns:wp="http://schemas.openxmlformats.org/drawingml/2006/wordprocessingDrawing" xmlns:w10="urn:schemas-microsoft-com:office:word" xmlns:w="http://schemas.openxmlformats.org/wordprocessingml/2006/main" xmlns:w14="http://schemas.microsoft.com/office/word/2010/wordml" xmlns:w15="http://schemas.microsoft.com/office/word/2012/wordml" xmlns:w16cid="http://schemas.microsoft.com/office/word/2016/wordml/cid" xmlns:w16se="http://schemas.microsoft.com/office/word/2015/wordml/symex" xmlns:wpg="http://schemas.microsoft.com/office/word/2010/wordprocessingGroup" xmlns:wpi="http://schemas.microsoft.com/office/word/2010/wordprocessingInk" xmlns:wne="http://schemas.microsoft.com/office/word/2006/wordml" xmlns:wps="http://schemas.microsoft.com/office/word/2010/wordprocessingShape" mc:Ignorable="w14 w15 w16se w16cid wp14">
   <w:abstractNum w:abstractNumId="0" w15:restartNumberingAfterBreak="0">
     <w:nsid w:val="36E23CB4"/>
     <w:multiLevelType w:val="hybridMultilevel"/>
@@ -15449,7 +16206,7 @@
 </file>
 
 <file path=word/styles.xml><?xml version="1.0" encoding="utf-8"?>
-<w:styles xmlns:mc="http://schemas.openxmlformats.org/markup-compatibility/2006" xmlns:r="http://schemas.openxmlformats.org/officeDocument/2006/relationships" xmlns:w="http://schemas.openxmlformats.org/wordprocessingml/2006/main" xmlns:w14="http://schemas.microsoft.com/office/word/2010/wordml" xmlns:w15="http://schemas.microsoft.com/office/word/2012/wordml" xmlns:w16se="http://schemas.microsoft.com/office/word/2015/wordml/symex" mc:Ignorable="w14 w15 w16se">
+<w:styles xmlns:mc="http://schemas.openxmlformats.org/markup-compatibility/2006" xmlns:r="http://schemas.openxmlformats.org/officeDocument/2006/relationships" xmlns:w="http://schemas.openxmlformats.org/wordprocessingml/2006/main" xmlns:w14="http://schemas.microsoft.com/office/word/2010/wordml" xmlns:w15="http://schemas.microsoft.com/office/word/2012/wordml" xmlns:w16cid="http://schemas.microsoft.com/office/word/2016/wordml/cid" xmlns:w16se="http://schemas.microsoft.com/office/word/2015/wordml/symex" mc:Ignorable="w14 w15 w16se w16cid">
   <w:docDefaults>
     <w:rPrDefault>
       <w:rPr>
@@ -15461,7 +16218,7 @@
     </w:rPrDefault>
     <w:pPrDefault/>
   </w:docDefaults>
-  <w:latentStyles w:defLockedState="0" w:defUIPriority="99" w:defSemiHidden="0" w:defUnhideWhenUsed="0" w:defQFormat="0" w:count="371">
+  <w:latentStyles w:defLockedState="0" w:defUIPriority="99" w:defSemiHidden="0" w:defUnhideWhenUsed="0" w:defQFormat="0" w:count="376">
     <w:lsdException w:name="Normal" w:uiPriority="0" w:qFormat="1"/>
     <w:lsdException w:name="heading 1" w:uiPriority="9" w:qFormat="1"/>
     <w:lsdException w:name="heading 2" w:semiHidden="1" w:uiPriority="9" w:unhideWhenUsed="1" w:qFormat="1"/>
@@ -15567,7 +16324,6 @@
     <w:lsdException w:name="HTML Sample" w:semiHidden="1" w:unhideWhenUsed="1"/>
     <w:lsdException w:name="HTML Typewriter" w:semiHidden="1" w:unhideWhenUsed="1"/>
     <w:lsdException w:name="HTML Variable" w:semiHidden="1" w:unhideWhenUsed="1"/>
-    <w:lsdException w:name="Normal Table" w:semiHidden="1" w:unhideWhenUsed="1"/>
     <w:lsdException w:name="annotation subject" w:semiHidden="1" w:unhideWhenUsed="1"/>
     <w:lsdException w:name="No List" w:semiHidden="1" w:unhideWhenUsed="1"/>
     <w:lsdException w:name="Outline List 1" w:semiHidden="1" w:unhideWhenUsed="1"/>
@@ -15610,11 +16366,8 @@
     <w:lsdException w:name="Table Contemporary" w:semiHidden="1" w:unhideWhenUsed="1"/>
     <w:lsdException w:name="Table Elegant" w:semiHidden="1" w:unhideWhenUsed="1"/>
     <w:lsdException w:name="Table Professional" w:semiHidden="1" w:unhideWhenUsed="1"/>
-    <w:lsdException w:name="Table Subtle 1" w:semiHidden="1" w:unhideWhenUsed="1"/>
     <w:lsdException w:name="Table Subtle 2" w:semiHidden="1" w:unhideWhenUsed="1"/>
     <w:lsdException w:name="Table Web 1" w:semiHidden="1" w:unhideWhenUsed="1"/>
-    <w:lsdException w:name="Table Web 2" w:semiHidden="1" w:unhideWhenUsed="1"/>
-    <w:lsdException w:name="Table Web 3" w:semiHidden="1" w:unhideWhenUsed="1"/>
     <w:lsdException w:name="Balloon Text" w:semiHidden="1" w:unhideWhenUsed="1"/>
     <w:lsdException w:name="Table Grid" w:uiPriority="39"/>
     <w:lsdException w:name="Table Theme" w:semiHidden="1" w:unhideWhenUsed="1"/>
@@ -15824,6 +16577,11 @@
     <w:lsdException w:name="List Table 5 Dark Accent 6" w:uiPriority="50"/>
     <w:lsdException w:name="List Table 6 Colorful Accent 6" w:uiPriority="51"/>
     <w:lsdException w:name="List Table 7 Colorful Accent 6" w:uiPriority="52"/>
+    <w:lsdException w:name="Mention" w:semiHidden="1" w:unhideWhenUsed="1"/>
+    <w:lsdException w:name="Smart Hyperlink" w:semiHidden="1" w:unhideWhenUsed="1"/>
+    <w:lsdException w:name="Hashtag" w:semiHidden="1" w:unhideWhenUsed="1"/>
+    <w:lsdException w:name="Unresolved Mention" w:semiHidden="1" w:unhideWhenUsed="1"/>
+    <w:lsdException w:name="Smart Link" w:semiHidden="1" w:unhideWhenUsed="1"/>
   </w:latentStyles>
   <w:style w:type="paragraph" w:default="1" w:styleId="Normal">
     <w:name w:val="Normal"/>
@@ -15857,7 +16615,6 @@
   <w:style w:type="character" w:default="1" w:styleId="DefaultParagraphFont">
     <w:name w:val="Default Paragraph Font"/>
     <w:uiPriority w:val="1"/>
-    <w:semiHidden/>
     <w:unhideWhenUsed/>
   </w:style>
   <w:style w:type="table" w:default="1" w:styleId="TableNormal">
@@ -16480,7 +17237,7 @@
 </file>
 
 <file path=customXml/itemProps1.xml><?xml version="1.0" encoding="utf-8"?>
-<ds:datastoreItem xmlns:ds="http://schemas.openxmlformats.org/officeDocument/2006/customXml" ds:itemID="{BB3297EB-6A77-493D-89A0-5F5EF32028DB}">
+<ds:datastoreItem xmlns:ds="http://schemas.openxmlformats.org/officeDocument/2006/customXml" ds:itemID="{F825A5A0-1635-7945-9845-FC34F61FBA21}">
   <ds:schemaRefs>
     <ds:schemaRef ds:uri="http://schemas.openxmlformats.org/officeDocument/2006/bibliography"/>
   </ds:schemaRefs>

</xml_diff>